<commit_message>
Start of Game Class, Comment every Mehtod, colorRandomizer, new wordDoc
</commit_message>
<xml_diff>
--- a/Progr_Projet_2GIN_Ben.docx
+++ b/Progr_Projet_2GIN_Ben.docx
@@ -754,7 +754,7 @@
           <w:szCs w:val="28"/>
           <w:lang w:val="en-US"/>
         </w:rPr>
-        <w:t xml:space="preserve"> // Set x and y of the circle</w:t>
+        <w:t xml:space="preserve"> </w:t>
       </w:r>
     </w:p>
     <w:p>
@@ -809,7 +809,7 @@
           <w:szCs w:val="28"/>
           <w:lang w:val="en-US"/>
         </w:rPr>
-        <w:t xml:space="preserve"> // rotate 30 degrees to left</w:t>
+        <w:t xml:space="preserve"> </w:t>
       </w:r>
     </w:p>
     <w:p>
@@ -864,7 +864,7 @@
           <w:szCs w:val="28"/>
           <w:lang w:val="en-US"/>
         </w:rPr>
-        <w:t xml:space="preserve"> // rotate 30 degrees to right</w:t>
+        <w:t xml:space="preserve"> </w:t>
       </w:r>
     </w:p>
     <w:p>
@@ -908,16 +908,7 @@
           <w:szCs w:val="28"/>
           <w:lang w:val="en-US"/>
         </w:rPr>
-        <w:t xml:space="preserve"> // draw the </w:t>
-      </w:r>
-      <w:r>
-        <w:rPr>
-          <w:rFonts w:ascii="Arial" w:hAnsi="Arial" w:cs="Arial"/>
-          <w:sz w:val="28"/>
-          <w:szCs w:val="28"/>
-          <w:lang w:val="en-US"/>
-        </w:rPr>
-        <w:t>game circle</w:t>
+        <w:t xml:space="preserve"> </w:t>
       </w:r>
     </w:p>
     <w:p>
@@ -990,26 +981,24 @@
           <w:rFonts w:ascii="Arial" w:hAnsi="Arial" w:cs="Arial"/>
           <w:sz w:val="28"/>
           <w:szCs w:val="28"/>
-          <w:lang w:val="fr-LU"/>
-        </w:rPr>
-      </w:pPr>
-      <w:proofErr w:type="gramStart"/>
-      <w:r>
-        <w:rPr>
-          <w:rFonts w:ascii="Arial" w:hAnsi="Arial" w:cs="Arial"/>
-          <w:sz w:val="28"/>
-          <w:szCs w:val="28"/>
-          <w:lang w:val="fr-LU"/>
+          <w:lang w:val="pt-BR"/>
+        </w:rPr>
+      </w:pPr>
+      <w:r>
+        <w:rPr>
+          <w:rFonts w:ascii="Arial" w:hAnsi="Arial" w:cs="Arial"/>
+          <w:sz w:val="28"/>
+          <w:szCs w:val="28"/>
+          <w:lang w:val="pt-BR"/>
         </w:rPr>
         <w:t>x</w:t>
       </w:r>
-      <w:proofErr w:type="gramEnd"/>
-      <w:r>
-        <w:rPr>
-          <w:rFonts w:ascii="Arial" w:hAnsi="Arial" w:cs="Arial"/>
-          <w:sz w:val="28"/>
-          <w:szCs w:val="28"/>
-          <w:lang w:val="fr-LU"/>
+      <w:r>
+        <w:rPr>
+          <w:rFonts w:ascii="Arial" w:hAnsi="Arial" w:cs="Arial"/>
+          <w:sz w:val="28"/>
+          <w:szCs w:val="28"/>
+          <w:lang w:val="pt-BR"/>
         </w:rPr>
         <w:t xml:space="preserve">, </w:t>
       </w:r>
@@ -1018,61 +1007,46 @@
           <w:rFonts w:ascii="Arial" w:hAnsi="Arial" w:cs="Arial"/>
           <w:sz w:val="28"/>
           <w:szCs w:val="28"/>
-          <w:lang w:val="fr-LU"/>
+          <w:lang w:val="pt-BR"/>
         </w:rPr>
         <w:t xml:space="preserve">y, </w:t>
       </w:r>
-      <w:proofErr w:type="spellStart"/>
-      <w:r>
-        <w:rPr>
-          <w:rFonts w:ascii="Arial" w:hAnsi="Arial" w:cs="Arial"/>
-          <w:sz w:val="28"/>
-          <w:szCs w:val="28"/>
-          <w:lang w:val="fr-LU"/>
-        </w:rPr>
-        <w:t>xDir</w:t>
-      </w:r>
-      <w:proofErr w:type="spellEnd"/>
-      <w:r>
-        <w:rPr>
-          <w:rFonts w:ascii="Arial" w:hAnsi="Arial" w:cs="Arial"/>
-          <w:sz w:val="28"/>
-          <w:szCs w:val="28"/>
-          <w:lang w:val="fr-LU"/>
-        </w:rPr>
-        <w:t xml:space="preserve">, </w:t>
-      </w:r>
-      <w:proofErr w:type="spellStart"/>
-      <w:r>
-        <w:rPr>
-          <w:rFonts w:ascii="Arial" w:hAnsi="Arial" w:cs="Arial"/>
-          <w:sz w:val="28"/>
-          <w:szCs w:val="28"/>
-          <w:lang w:val="fr-LU"/>
-        </w:rPr>
-        <w:t>yDir</w:t>
-      </w:r>
-      <w:proofErr w:type="spellEnd"/>
-      <w:r>
-        <w:rPr>
-          <w:rFonts w:ascii="Arial" w:hAnsi="Arial" w:cs="Arial"/>
-          <w:sz w:val="28"/>
-          <w:szCs w:val="28"/>
-          <w:lang w:val="fr-LU"/>
-        </w:rPr>
-        <w:t xml:space="preserve">, radius, </w:t>
-      </w:r>
-      <w:proofErr w:type="spellStart"/>
-      <w:r>
-        <w:rPr>
-          <w:rFonts w:ascii="Arial" w:hAnsi="Arial" w:cs="Arial"/>
-          <w:sz w:val="28"/>
-          <w:szCs w:val="28"/>
-          <w:lang w:val="fr-LU"/>
-        </w:rPr>
-        <w:t>color</w:t>
-      </w:r>
-      <w:proofErr w:type="spellEnd"/>
+      <w:r>
+        <w:rPr>
+          <w:rFonts w:ascii="Arial" w:hAnsi="Arial" w:cs="Arial"/>
+          <w:sz w:val="28"/>
+          <w:szCs w:val="28"/>
+          <w:lang w:val="pt-BR"/>
+        </w:rPr>
+        <w:t>xDir, yDir</w:t>
+      </w:r>
+      <w:r>
+        <w:rPr>
+          <w:rFonts w:ascii="Arial" w:hAnsi="Arial" w:cs="Arial"/>
+          <w:sz w:val="28"/>
+          <w:szCs w:val="28"/>
+          <w:lang w:val="pt-BR"/>
+        </w:rPr>
+        <w:t>, radius, color</w:t>
+      </w:r>
+      <w:r>
+        <w:rPr>
+          <w:rFonts w:ascii="Arial" w:hAnsi="Arial" w:cs="Arial"/>
+          <w:sz w:val="28"/>
+          <w:szCs w:val="28"/>
+          <w:lang w:val="pt-BR"/>
+        </w:rPr>
+        <w:t>, Ar</w:t>
+      </w:r>
+      <w:r>
+        <w:rPr>
+          <w:rFonts w:ascii="Arial" w:hAnsi="Arial" w:cs="Arial"/>
+          <w:sz w:val="28"/>
+          <w:szCs w:val="28"/>
+          <w:lang w:val="pt-BR"/>
+        </w:rPr>
+        <w:t>rayList</w:t>
+      </w:r>
     </w:p>
     <w:p>
       <w:pPr>
@@ -1106,24 +1080,6 @@
         </w:rPr>
         <w:t xml:space="preserve">() </w:t>
       </w:r>
-      <w:r>
-        <w:rPr>
-          <w:rFonts w:ascii="Arial" w:hAnsi="Arial" w:cs="Arial"/>
-          <w:sz w:val="28"/>
-          <w:szCs w:val="28"/>
-          <w:lang w:val="en-US"/>
-        </w:rPr>
-        <w:t xml:space="preserve">// set </w:t>
-      </w:r>
-      <w:r>
-        <w:rPr>
-          <w:rFonts w:ascii="Arial" w:hAnsi="Arial" w:cs="Arial"/>
-          <w:sz w:val="28"/>
-          <w:szCs w:val="28"/>
-          <w:lang w:val="en-US"/>
-        </w:rPr>
-        <w:t>x and y of the Ball</w:t>
-      </w:r>
     </w:p>
     <w:p>
       <w:pPr>
@@ -1177,7 +1133,7 @@
           <w:szCs w:val="28"/>
           <w:lang w:val="en-US"/>
         </w:rPr>
-        <w:t xml:space="preserve"> // check if ball hits the circle wall</w:t>
+        <w:t xml:space="preserve"> </w:t>
       </w:r>
     </w:p>
     <w:p>
@@ -1221,16 +1177,7 @@
           <w:szCs w:val="28"/>
           <w:lang w:val="en-US"/>
         </w:rPr>
-        <w:t xml:space="preserve"> // moves the ball </w:t>
-      </w:r>
-      <w:r>
-        <w:rPr>
-          <w:rFonts w:ascii="Arial" w:hAnsi="Arial" w:cs="Arial"/>
-          <w:sz w:val="28"/>
-          <w:szCs w:val="28"/>
-          <w:lang w:val="en-US"/>
-        </w:rPr>
-        <w:t>after hitting the wall</w:t>
+        <w:t xml:space="preserve"> </w:t>
       </w:r>
     </w:p>
     <w:p>
@@ -1247,19 +1194,77 @@
           <w:lang w:val="en-US"/>
         </w:rPr>
       </w:pPr>
-      <w:r>
-        <w:rPr>
-          <w:rFonts w:ascii="Arial" w:hAnsi="Arial" w:cs="Arial"/>
-          <w:sz w:val="28"/>
-          <w:szCs w:val="28"/>
-          <w:lang w:val="en-US"/>
-        </w:rPr>
-        <w:t>draw() draw the ball</w:t>
+      <w:proofErr w:type="gramStart"/>
+      <w:r>
+        <w:rPr>
+          <w:rFonts w:ascii="Arial" w:hAnsi="Arial" w:cs="Arial"/>
+          <w:sz w:val="28"/>
+          <w:szCs w:val="28"/>
+          <w:lang w:val="en-US"/>
+        </w:rPr>
+        <w:t>draw(</w:t>
+      </w:r>
+      <w:proofErr w:type="gramEnd"/>
+      <w:r>
+        <w:rPr>
+          <w:rFonts w:ascii="Arial" w:hAnsi="Arial" w:cs="Arial"/>
+          <w:sz w:val="28"/>
+          <w:szCs w:val="28"/>
+          <w:lang w:val="en-US"/>
+        </w:rPr>
+        <w:t>)</w:t>
       </w:r>
     </w:p>
     <w:p>
       <w:pPr>
         <w:pStyle w:val="Listenabsatz"/>
+        <w:numPr>
+          <w:ilvl w:val="2"/>
+          <w:numId w:val="4"/>
+        </w:numPr>
+        <w:rPr>
+          <w:rFonts w:ascii="Arial" w:hAnsi="Arial" w:cs="Arial"/>
+          <w:sz w:val="28"/>
+          <w:szCs w:val="28"/>
+          <w:lang w:val="en-US"/>
+        </w:rPr>
+      </w:pPr>
+      <w:proofErr w:type="spellStart"/>
+      <w:proofErr w:type="gramStart"/>
+      <w:r>
+        <w:rPr>
+          <w:rFonts w:ascii="Arial" w:hAnsi="Arial" w:cs="Arial"/>
+          <w:sz w:val="28"/>
+          <w:szCs w:val="28"/>
+          <w:lang w:val="en-US"/>
+        </w:rPr>
+        <w:t>randomColor</w:t>
+      </w:r>
+      <w:proofErr w:type="spellEnd"/>
+      <w:r>
+        <w:rPr>
+          <w:rFonts w:ascii="Arial" w:hAnsi="Arial" w:cs="Arial"/>
+          <w:sz w:val="28"/>
+          <w:szCs w:val="28"/>
+          <w:lang w:val="en-US"/>
+        </w:rPr>
+        <w:t>(</w:t>
+      </w:r>
+      <w:proofErr w:type="gramEnd"/>
+      <w:r>
+        <w:rPr>
+          <w:rFonts w:ascii="Arial" w:hAnsi="Arial" w:cs="Arial"/>
+          <w:sz w:val="28"/>
+          <w:szCs w:val="28"/>
+          <w:lang w:val="en-US"/>
+        </w:rPr>
+        <w:t>)</w:t>
+      </w:r>
+    </w:p>
+    <w:p>
+      <w:pPr>
+        <w:pStyle w:val="Listenabsatz"/>
+        <w:ind w:left="2160"/>
         <w:rPr>
           <w:rFonts w:ascii="Arial" w:hAnsi="Arial" w:cs="Arial"/>
           <w:sz w:val="28"/>
@@ -1306,14 +1311,25 @@
           <w:lang w:val="en-US"/>
         </w:rPr>
       </w:pPr>
-      <w:r>
-        <w:rPr>
-          <w:rFonts w:ascii="Arial" w:hAnsi="Arial" w:cs="Arial"/>
-          <w:sz w:val="28"/>
-          <w:szCs w:val="28"/>
-          <w:lang w:val="en-US"/>
-        </w:rPr>
-        <w:t>Methods:</w:t>
+      <w:proofErr w:type="spellStart"/>
+      <w:r>
+        <w:rPr>
+          <w:rFonts w:ascii="Arial" w:hAnsi="Arial" w:cs="Arial"/>
+          <w:sz w:val="28"/>
+          <w:szCs w:val="28"/>
+          <w:lang w:val="en-US"/>
+        </w:rPr>
+        <w:t>Attributs</w:t>
+      </w:r>
+      <w:proofErr w:type="spellEnd"/>
+      <w:r>
+        <w:rPr>
+          <w:rFonts w:ascii="Arial" w:hAnsi="Arial" w:cs="Arial"/>
+          <w:sz w:val="28"/>
+          <w:szCs w:val="28"/>
+          <w:lang w:val="en-US"/>
+        </w:rPr>
+        <w:t xml:space="preserve"> of the Game</w:t>
       </w:r>
     </w:p>
     <w:p>
@@ -1330,26 +1346,37 @@
           <w:lang w:val="en-US"/>
         </w:rPr>
       </w:pPr>
-      <w:proofErr w:type="gramStart"/>
-      <w:r>
-        <w:rPr>
-          <w:rFonts w:ascii="Arial" w:hAnsi="Arial" w:cs="Arial"/>
-          <w:sz w:val="28"/>
-          <w:szCs w:val="28"/>
-          <w:lang w:val="en-US"/>
-        </w:rPr>
-        <w:t>CheckIfLoose(</w:t>
-      </w:r>
-      <w:proofErr w:type="gramEnd"/>
-      <w:r>
-        <w:rPr>
-          <w:rFonts w:ascii="Arial" w:hAnsi="Arial" w:cs="Arial"/>
-          <w:sz w:val="28"/>
-          <w:szCs w:val="28"/>
-          <w:lang w:val="en-US"/>
-        </w:rPr>
-        <w:t>)</w:t>
-      </w:r>
+      <w:proofErr w:type="spellStart"/>
+      <w:r>
+        <w:rPr>
+          <w:rFonts w:ascii="Arial" w:hAnsi="Arial" w:cs="Arial"/>
+          <w:sz w:val="28"/>
+          <w:szCs w:val="28"/>
+          <w:lang w:val="en-US"/>
+        </w:rPr>
+        <w:t>gameWidth</w:t>
+      </w:r>
+      <w:proofErr w:type="spellEnd"/>
+      <w:r>
+        <w:rPr>
+          <w:rFonts w:ascii="Arial" w:hAnsi="Arial" w:cs="Arial"/>
+          <w:sz w:val="28"/>
+          <w:szCs w:val="28"/>
+          <w:lang w:val="en-US"/>
+        </w:rPr>
+        <w:t xml:space="preserve">, </w:t>
+      </w:r>
+      <w:proofErr w:type="spellStart"/>
+      <w:r>
+        <w:rPr>
+          <w:rFonts w:ascii="Arial" w:hAnsi="Arial" w:cs="Arial"/>
+          <w:sz w:val="28"/>
+          <w:szCs w:val="28"/>
+          <w:lang w:val="en-US"/>
+        </w:rPr>
+        <w:t>gameHeight</w:t>
+      </w:r>
+      <w:proofErr w:type="spellEnd"/>
     </w:p>
     <w:p>
       <w:pPr>
@@ -1372,8 +1399,39 @@
           <w:szCs w:val="28"/>
           <w:lang w:val="en-US"/>
         </w:rPr>
-        <w:t>Score System</w:t>
-      </w:r>
+        <w:t xml:space="preserve">Ball </w:t>
+      </w:r>
+      <w:proofErr w:type="spellStart"/>
+      <w:r>
+        <w:rPr>
+          <w:rFonts w:ascii="Arial" w:hAnsi="Arial" w:cs="Arial"/>
+          <w:sz w:val="28"/>
+          <w:szCs w:val="28"/>
+          <w:lang w:val="en-US"/>
+        </w:rPr>
+        <w:t>ball</w:t>
+      </w:r>
+      <w:proofErr w:type="spellEnd"/>
+      <w:r>
+        <w:rPr>
+          <w:rFonts w:ascii="Arial" w:hAnsi="Arial" w:cs="Arial"/>
+          <w:sz w:val="28"/>
+          <w:szCs w:val="28"/>
+          <w:lang w:val="en-US"/>
+        </w:rPr>
+        <w:t xml:space="preserve">, Circle </w:t>
+      </w:r>
+      <w:proofErr w:type="spellStart"/>
+      <w:r>
+        <w:rPr>
+          <w:rFonts w:ascii="Arial" w:hAnsi="Arial" w:cs="Arial"/>
+          <w:sz w:val="28"/>
+          <w:szCs w:val="28"/>
+          <w:lang w:val="en-US"/>
+        </w:rPr>
+        <w:t>circle</w:t>
+      </w:r>
+      <w:proofErr w:type="spellEnd"/>
     </w:p>
     <w:p>
       <w:pPr>
@@ -1389,6 +1447,56 @@
           <w:lang w:val="en-US"/>
         </w:rPr>
       </w:pPr>
+      <w:proofErr w:type="spellStart"/>
+      <w:r>
+        <w:rPr>
+          <w:rFonts w:ascii="Arial" w:hAnsi="Arial" w:cs="Arial"/>
+          <w:sz w:val="28"/>
+          <w:szCs w:val="28"/>
+          <w:lang w:val="en-US"/>
+        </w:rPr>
+        <w:t>isGameOver</w:t>
+      </w:r>
+      <w:proofErr w:type="spellEnd"/>
+    </w:p>
+    <w:p>
+      <w:pPr>
+        <w:pStyle w:val="Listenabsatz"/>
+        <w:numPr>
+          <w:ilvl w:val="1"/>
+          <w:numId w:val="4"/>
+        </w:numPr>
+        <w:rPr>
+          <w:rFonts w:ascii="Arial" w:hAnsi="Arial" w:cs="Arial"/>
+          <w:sz w:val="28"/>
+          <w:szCs w:val="28"/>
+          <w:lang w:val="en-US"/>
+        </w:rPr>
+      </w:pPr>
+      <w:r>
+        <w:rPr>
+          <w:rFonts w:ascii="Arial" w:hAnsi="Arial" w:cs="Arial"/>
+          <w:sz w:val="28"/>
+          <w:szCs w:val="28"/>
+          <w:lang w:val="en-US"/>
+        </w:rPr>
+        <w:t>Methods:</w:t>
+      </w:r>
+    </w:p>
+    <w:p>
+      <w:pPr>
+        <w:pStyle w:val="Listenabsatz"/>
+        <w:numPr>
+          <w:ilvl w:val="2"/>
+          <w:numId w:val="4"/>
+        </w:numPr>
+        <w:rPr>
+          <w:rFonts w:ascii="Arial" w:hAnsi="Arial" w:cs="Arial"/>
+          <w:sz w:val="28"/>
+          <w:szCs w:val="28"/>
+          <w:lang w:val="en-US"/>
+        </w:rPr>
+      </w:pPr>
       <w:proofErr w:type="gramStart"/>
       <w:r>
         <w:rPr>
@@ -1397,7 +1505,158 @@
           <w:szCs w:val="28"/>
           <w:lang w:val="en-US"/>
         </w:rPr>
-        <w:t>isHit(</w:t>
+        <w:t>Game(</w:t>
+      </w:r>
+      <w:proofErr w:type="gramEnd"/>
+      <w:r>
+        <w:rPr>
+          <w:rFonts w:ascii="Arial" w:hAnsi="Arial" w:cs="Arial"/>
+          <w:sz w:val="28"/>
+          <w:szCs w:val="28"/>
+          <w:lang w:val="en-US"/>
+        </w:rPr>
+        <w:t>)</w:t>
+      </w:r>
+    </w:p>
+    <w:p>
+      <w:pPr>
+        <w:pStyle w:val="Listenabsatz"/>
+        <w:numPr>
+          <w:ilvl w:val="2"/>
+          <w:numId w:val="4"/>
+        </w:numPr>
+        <w:rPr>
+          <w:rFonts w:ascii="Arial" w:hAnsi="Arial" w:cs="Arial"/>
+          <w:sz w:val="28"/>
+          <w:szCs w:val="28"/>
+          <w:lang w:val="en-US"/>
+        </w:rPr>
+      </w:pPr>
+      <w:proofErr w:type="gramStart"/>
+      <w:r>
+        <w:rPr>
+          <w:rFonts w:ascii="Arial" w:hAnsi="Arial" w:cs="Arial"/>
+          <w:sz w:val="28"/>
+          <w:szCs w:val="28"/>
+          <w:lang w:val="en-US"/>
+        </w:rPr>
+        <w:t>start(</w:t>
+      </w:r>
+      <w:proofErr w:type="gramEnd"/>
+      <w:r>
+        <w:rPr>
+          <w:rFonts w:ascii="Arial" w:hAnsi="Arial" w:cs="Arial"/>
+          <w:sz w:val="28"/>
+          <w:szCs w:val="28"/>
+          <w:lang w:val="en-US"/>
+        </w:rPr>
+        <w:t>)</w:t>
+      </w:r>
+    </w:p>
+    <w:p>
+      <w:pPr>
+        <w:pStyle w:val="Listenabsatz"/>
+        <w:numPr>
+          <w:ilvl w:val="2"/>
+          <w:numId w:val="4"/>
+        </w:numPr>
+        <w:rPr>
+          <w:rFonts w:ascii="Arial" w:hAnsi="Arial" w:cs="Arial"/>
+          <w:sz w:val="28"/>
+          <w:szCs w:val="28"/>
+          <w:lang w:val="en-US"/>
+        </w:rPr>
+      </w:pPr>
+      <w:proofErr w:type="gramStart"/>
+      <w:r>
+        <w:rPr>
+          <w:rFonts w:ascii="Arial" w:hAnsi="Arial" w:cs="Arial"/>
+          <w:sz w:val="28"/>
+          <w:szCs w:val="28"/>
+          <w:lang w:val="en-US"/>
+        </w:rPr>
+        <w:t>move(</w:t>
+      </w:r>
+      <w:proofErr w:type="gramEnd"/>
+      <w:r>
+        <w:rPr>
+          <w:rFonts w:ascii="Arial" w:hAnsi="Arial" w:cs="Arial"/>
+          <w:sz w:val="28"/>
+          <w:szCs w:val="28"/>
+          <w:lang w:val="en-US"/>
+        </w:rPr>
+        <w:t>)</w:t>
+      </w:r>
+    </w:p>
+    <w:p>
+      <w:pPr>
+        <w:pStyle w:val="Listenabsatz"/>
+        <w:numPr>
+          <w:ilvl w:val="2"/>
+          <w:numId w:val="4"/>
+        </w:numPr>
+        <w:rPr>
+          <w:rFonts w:ascii="Arial" w:hAnsi="Arial" w:cs="Arial"/>
+          <w:sz w:val="28"/>
+          <w:szCs w:val="28"/>
+          <w:lang w:val="en-US"/>
+        </w:rPr>
+      </w:pPr>
+      <w:proofErr w:type="spellStart"/>
+      <w:proofErr w:type="gramStart"/>
+      <w:r>
+        <w:rPr>
+          <w:rFonts w:ascii="Arial" w:hAnsi="Arial" w:cs="Arial"/>
+          <w:sz w:val="28"/>
+          <w:szCs w:val="28"/>
+          <w:lang w:val="en-US"/>
+        </w:rPr>
+        <w:t>isGameOver</w:t>
+      </w:r>
+      <w:proofErr w:type="spellEnd"/>
+      <w:r>
+        <w:rPr>
+          <w:rFonts w:ascii="Arial" w:hAnsi="Arial" w:cs="Arial"/>
+          <w:sz w:val="28"/>
+          <w:szCs w:val="28"/>
+          <w:lang w:val="en-US"/>
+        </w:rPr>
+        <w:t>(</w:t>
+      </w:r>
+      <w:proofErr w:type="gramEnd"/>
+      <w:r>
+        <w:rPr>
+          <w:rFonts w:ascii="Arial" w:hAnsi="Arial" w:cs="Arial"/>
+          <w:sz w:val="28"/>
+          <w:szCs w:val="28"/>
+          <w:lang w:val="en-US"/>
+        </w:rPr>
+        <w:t>)</w:t>
+      </w:r>
+    </w:p>
+    <w:p>
+      <w:pPr>
+        <w:pStyle w:val="Listenabsatz"/>
+        <w:numPr>
+          <w:ilvl w:val="2"/>
+          <w:numId w:val="4"/>
+        </w:numPr>
+        <w:rPr>
+          <w:rFonts w:ascii="Arial" w:hAnsi="Arial" w:cs="Arial"/>
+          <w:sz w:val="28"/>
+          <w:szCs w:val="28"/>
+          <w:lang w:val="en-US"/>
+        </w:rPr>
+      </w:pPr>
+      <w:proofErr w:type="gramStart"/>
+      <w:r>
+        <w:rPr>
+          <w:rFonts w:ascii="Arial" w:hAnsi="Arial" w:cs="Arial"/>
+          <w:sz w:val="28"/>
+          <w:szCs w:val="28"/>
+          <w:lang w:val="en-US"/>
+        </w:rPr>
+        <w:t>draw(</w:t>
       </w:r>
       <w:proofErr w:type="gramEnd"/>
       <w:r>
@@ -1533,6 +1792,485 @@
         </w:rPr>
       </w:pPr>
     </w:p>
+    <w:tbl>
+      <w:tblPr>
+        <w:tblStyle w:val="Tabellenraster"/>
+        <w:tblW w:w="0" w:type="auto"/>
+        <w:tblInd w:w="720" w:type="dxa"/>
+        <w:tblLook w:val="04A0" w:firstRow="1" w:lastRow="0" w:firstColumn="1" w:lastColumn="0" w:noHBand="0" w:noVBand="1"/>
+      </w:tblPr>
+      <w:tblGrid>
+        <w:gridCol w:w="2823"/>
+        <w:gridCol w:w="2814"/>
+        <w:gridCol w:w="2705"/>
+      </w:tblGrid>
+      <w:tr>
+        <w:tc>
+          <w:tcPr>
+            <w:tcW w:w="3020" w:type="dxa"/>
+          </w:tcPr>
+          <w:p>
+            <w:pPr>
+              <w:pStyle w:val="Listenabsatz"/>
+              <w:ind w:left="0"/>
+              <w:jc w:val="center"/>
+              <w:rPr>
+                <w:rFonts w:ascii="Arial" w:hAnsi="Arial" w:cs="Arial"/>
+                <w:b/>
+                <w:bCs/>
+                <w:sz w:val="36"/>
+                <w:szCs w:val="36"/>
+                <w:lang w:val="en-US"/>
+              </w:rPr>
+            </w:pPr>
+            <w:r>
+              <w:rPr>
+                <w:rFonts w:ascii="Arial" w:hAnsi="Arial" w:cs="Arial"/>
+                <w:b/>
+                <w:bCs/>
+                <w:sz w:val="36"/>
+                <w:szCs w:val="36"/>
+                <w:lang w:val="en-US"/>
+              </w:rPr>
+              <w:t xml:space="preserve">To </w:t>
+            </w:r>
+            <w:r>
+              <w:rPr>
+                <w:rFonts w:ascii="Arial" w:hAnsi="Arial" w:cs="Arial"/>
+                <w:b/>
+                <w:bCs/>
+                <w:sz w:val="36"/>
+                <w:szCs w:val="36"/>
+                <w:lang w:val="en-US"/>
+              </w:rPr>
+              <w:t>D</w:t>
+            </w:r>
+            <w:r>
+              <w:rPr>
+                <w:rFonts w:ascii="Arial" w:hAnsi="Arial" w:cs="Arial"/>
+                <w:b/>
+                <w:bCs/>
+                <w:sz w:val="36"/>
+                <w:szCs w:val="36"/>
+                <w:lang w:val="en-US"/>
+              </w:rPr>
+              <w:t>o</w:t>
+            </w:r>
+          </w:p>
+        </w:tc>
+        <w:tc>
+          <w:tcPr>
+            <w:tcW w:w="3021" w:type="dxa"/>
+          </w:tcPr>
+          <w:p>
+            <w:pPr>
+              <w:pStyle w:val="Listenabsatz"/>
+              <w:ind w:left="0"/>
+              <w:jc w:val="center"/>
+              <w:rPr>
+                <w:rFonts w:ascii="Arial" w:hAnsi="Arial" w:cs="Arial"/>
+                <w:b/>
+                <w:bCs/>
+                <w:sz w:val="36"/>
+                <w:szCs w:val="36"/>
+                <w:lang w:val="en-US"/>
+              </w:rPr>
+            </w:pPr>
+            <w:r>
+              <w:rPr>
+                <w:rFonts w:ascii="Arial" w:hAnsi="Arial" w:cs="Arial"/>
+                <w:b/>
+                <w:bCs/>
+                <w:sz w:val="36"/>
+                <w:szCs w:val="36"/>
+                <w:lang w:val="en-US"/>
+              </w:rPr>
+              <w:t>In Progress</w:t>
+            </w:r>
+          </w:p>
+        </w:tc>
+        <w:tc>
+          <w:tcPr>
+            <w:tcW w:w="3021" w:type="dxa"/>
+          </w:tcPr>
+          <w:p>
+            <w:pPr>
+              <w:pStyle w:val="Listenabsatz"/>
+              <w:ind w:left="0"/>
+              <w:jc w:val="center"/>
+              <w:rPr>
+                <w:rFonts w:ascii="Arial" w:hAnsi="Arial" w:cs="Arial"/>
+                <w:b/>
+                <w:bCs/>
+                <w:sz w:val="36"/>
+                <w:szCs w:val="36"/>
+                <w:lang w:val="en-US"/>
+              </w:rPr>
+            </w:pPr>
+            <w:r>
+              <w:rPr>
+                <w:rFonts w:ascii="Arial" w:hAnsi="Arial" w:cs="Arial"/>
+                <w:b/>
+                <w:bCs/>
+                <w:sz w:val="36"/>
+                <w:szCs w:val="36"/>
+                <w:lang w:val="en-US"/>
+              </w:rPr>
+              <w:t>Done</w:t>
+            </w:r>
+          </w:p>
+        </w:tc>
+      </w:tr>
+      <w:tr>
+        <w:tc>
+          <w:tcPr>
+            <w:tcW w:w="3020" w:type="dxa"/>
+          </w:tcPr>
+          <w:p>
+            <w:pPr>
+              <w:pStyle w:val="Listenabsatz"/>
+              <w:ind w:left="0"/>
+              <w:jc w:val="center"/>
+              <w:rPr>
+                <w:rFonts w:ascii="Arial" w:hAnsi="Arial" w:cs="Arial"/>
+                <w:sz w:val="28"/>
+                <w:szCs w:val="28"/>
+                <w:lang w:val="en-US"/>
+              </w:rPr>
+            </w:pPr>
+            <w:proofErr w:type="spellStart"/>
+            <w:r>
+              <w:rPr>
+                <w:rFonts w:ascii="Arial" w:hAnsi="Arial" w:cs="Arial"/>
+                <w:sz w:val="28"/>
+                <w:szCs w:val="28"/>
+                <w:lang w:val="en-US"/>
+              </w:rPr>
+              <w:t>MainFrame</w:t>
+            </w:r>
+            <w:proofErr w:type="spellEnd"/>
+          </w:p>
+        </w:tc>
+        <w:tc>
+          <w:tcPr>
+            <w:tcW w:w="3021" w:type="dxa"/>
+          </w:tcPr>
+          <w:p>
+            <w:pPr>
+              <w:pStyle w:val="Listenabsatz"/>
+              <w:ind w:left="0"/>
+              <w:jc w:val="center"/>
+              <w:rPr>
+                <w:rFonts w:ascii="Arial" w:hAnsi="Arial" w:cs="Arial"/>
+                <w:sz w:val="28"/>
+                <w:szCs w:val="28"/>
+                <w:lang w:val="en-US"/>
+              </w:rPr>
+            </w:pPr>
+            <w:r>
+              <w:rPr>
+                <w:rFonts w:ascii="Arial" w:hAnsi="Arial" w:cs="Arial"/>
+                <w:sz w:val="28"/>
+                <w:szCs w:val="28"/>
+                <w:lang w:val="en-US"/>
+              </w:rPr>
+              <w:t>Class: Game</w:t>
+            </w:r>
+          </w:p>
+        </w:tc>
+        <w:tc>
+          <w:tcPr>
+            <w:tcW w:w="3021" w:type="dxa"/>
+          </w:tcPr>
+          <w:p>
+            <w:pPr>
+              <w:pStyle w:val="Listenabsatz"/>
+              <w:ind w:left="0"/>
+              <w:jc w:val="center"/>
+              <w:rPr>
+                <w:rFonts w:ascii="Arial" w:hAnsi="Arial" w:cs="Arial"/>
+                <w:sz w:val="28"/>
+                <w:szCs w:val="28"/>
+                <w:lang w:val="en-US"/>
+              </w:rPr>
+            </w:pPr>
+            <w:r>
+              <w:rPr>
+                <w:rFonts w:ascii="Arial" w:hAnsi="Arial" w:cs="Arial"/>
+                <w:sz w:val="28"/>
+                <w:szCs w:val="28"/>
+                <w:lang w:val="en-US"/>
+              </w:rPr>
+              <w:t>Class: Ball</w:t>
+            </w:r>
+          </w:p>
+        </w:tc>
+      </w:tr>
+      <w:tr>
+        <w:tc>
+          <w:tcPr>
+            <w:tcW w:w="3020" w:type="dxa"/>
+          </w:tcPr>
+          <w:p>
+            <w:pPr>
+              <w:pStyle w:val="Listenabsatz"/>
+              <w:ind w:left="0"/>
+              <w:jc w:val="center"/>
+              <w:rPr>
+                <w:rFonts w:ascii="Arial" w:hAnsi="Arial" w:cs="Arial"/>
+                <w:sz w:val="28"/>
+                <w:szCs w:val="28"/>
+                <w:lang w:val="en-US"/>
+              </w:rPr>
+            </w:pPr>
+            <w:proofErr w:type="spellStart"/>
+            <w:r>
+              <w:rPr>
+                <w:rFonts w:ascii="Arial" w:hAnsi="Arial" w:cs="Arial"/>
+                <w:sz w:val="28"/>
+                <w:szCs w:val="28"/>
+                <w:lang w:val="en-US"/>
+              </w:rPr>
+              <w:t>DrawPanel</w:t>
+            </w:r>
+            <w:proofErr w:type="spellEnd"/>
+          </w:p>
+        </w:tc>
+        <w:tc>
+          <w:tcPr>
+            <w:tcW w:w="3021" w:type="dxa"/>
+          </w:tcPr>
+          <w:p>
+            <w:pPr>
+              <w:pStyle w:val="Listenabsatz"/>
+              <w:ind w:left="0"/>
+              <w:jc w:val="center"/>
+              <w:rPr>
+                <w:rFonts w:ascii="Arial" w:hAnsi="Arial" w:cs="Arial"/>
+                <w:sz w:val="28"/>
+                <w:szCs w:val="28"/>
+                <w:lang w:val="en-US"/>
+              </w:rPr>
+            </w:pPr>
+          </w:p>
+        </w:tc>
+        <w:tc>
+          <w:tcPr>
+            <w:tcW w:w="3021" w:type="dxa"/>
+          </w:tcPr>
+          <w:p>
+            <w:pPr>
+              <w:pStyle w:val="Listenabsatz"/>
+              <w:ind w:left="0"/>
+              <w:jc w:val="center"/>
+              <w:rPr>
+                <w:rFonts w:ascii="Arial" w:hAnsi="Arial" w:cs="Arial"/>
+                <w:sz w:val="28"/>
+                <w:szCs w:val="28"/>
+                <w:lang w:val="en-US"/>
+              </w:rPr>
+            </w:pPr>
+            <w:r>
+              <w:rPr>
+                <w:rFonts w:ascii="Arial" w:hAnsi="Arial" w:cs="Arial"/>
+                <w:sz w:val="28"/>
+                <w:szCs w:val="28"/>
+                <w:lang w:val="en-US"/>
+              </w:rPr>
+              <w:t>Class: Circle</w:t>
+            </w:r>
+          </w:p>
+        </w:tc>
+      </w:tr>
+      <w:tr>
+        <w:tc>
+          <w:tcPr>
+            <w:tcW w:w="3020" w:type="dxa"/>
+          </w:tcPr>
+          <w:p>
+            <w:pPr>
+              <w:pStyle w:val="Listenabsatz"/>
+              <w:ind w:left="0"/>
+              <w:jc w:val="center"/>
+              <w:rPr>
+                <w:rFonts w:ascii="Arial" w:hAnsi="Arial" w:cs="Arial"/>
+                <w:sz w:val="28"/>
+                <w:szCs w:val="28"/>
+                <w:lang w:val="en-US"/>
+              </w:rPr>
+            </w:pPr>
+            <w:proofErr w:type="spellStart"/>
+            <w:r>
+              <w:rPr>
+                <w:rFonts w:ascii="Arial" w:hAnsi="Arial" w:cs="Arial"/>
+                <w:sz w:val="28"/>
+                <w:szCs w:val="28"/>
+                <w:lang w:val="en-US"/>
+              </w:rPr>
+              <w:t>Scoresystem</w:t>
+            </w:r>
+            <w:proofErr w:type="spellEnd"/>
+          </w:p>
+        </w:tc>
+        <w:tc>
+          <w:tcPr>
+            <w:tcW w:w="3021" w:type="dxa"/>
+          </w:tcPr>
+          <w:p>
+            <w:pPr>
+              <w:pStyle w:val="Listenabsatz"/>
+              <w:ind w:left="0"/>
+              <w:jc w:val="center"/>
+              <w:rPr>
+                <w:rFonts w:ascii="Arial" w:hAnsi="Arial" w:cs="Arial"/>
+                <w:sz w:val="28"/>
+                <w:szCs w:val="28"/>
+                <w:lang w:val="en-US"/>
+              </w:rPr>
+            </w:pPr>
+          </w:p>
+        </w:tc>
+        <w:tc>
+          <w:tcPr>
+            <w:tcW w:w="3021" w:type="dxa"/>
+          </w:tcPr>
+          <w:p>
+            <w:pPr>
+              <w:pStyle w:val="Listenabsatz"/>
+              <w:ind w:left="0"/>
+              <w:jc w:val="center"/>
+              <w:rPr>
+                <w:rFonts w:ascii="Arial" w:hAnsi="Arial" w:cs="Arial"/>
+                <w:sz w:val="28"/>
+                <w:szCs w:val="28"/>
+                <w:lang w:val="en-US"/>
+              </w:rPr>
+            </w:pPr>
+          </w:p>
+        </w:tc>
+      </w:tr>
+      <w:tr>
+        <w:tc>
+          <w:tcPr>
+            <w:tcW w:w="3020" w:type="dxa"/>
+          </w:tcPr>
+          <w:p>
+            <w:pPr>
+              <w:pStyle w:val="Listenabsatz"/>
+              <w:ind w:left="0"/>
+              <w:jc w:val="center"/>
+              <w:rPr>
+                <w:rFonts w:ascii="Arial" w:hAnsi="Arial" w:cs="Arial"/>
+                <w:sz w:val="28"/>
+                <w:szCs w:val="28"/>
+                <w:lang w:val="en-US"/>
+              </w:rPr>
+            </w:pPr>
+            <w:r>
+              <w:rPr>
+                <w:rFonts w:ascii="Arial" w:hAnsi="Arial" w:cs="Arial"/>
+                <w:sz w:val="28"/>
+                <w:szCs w:val="28"/>
+                <w:lang w:val="en-US"/>
+              </w:rPr>
+              <w:t>Include “extends”</w:t>
+            </w:r>
+          </w:p>
+        </w:tc>
+        <w:tc>
+          <w:tcPr>
+            <w:tcW w:w="3021" w:type="dxa"/>
+          </w:tcPr>
+          <w:p>
+            <w:pPr>
+              <w:pStyle w:val="Listenabsatz"/>
+              <w:ind w:left="0"/>
+              <w:jc w:val="center"/>
+              <w:rPr>
+                <w:rFonts w:ascii="Arial" w:hAnsi="Arial" w:cs="Arial"/>
+                <w:sz w:val="28"/>
+                <w:szCs w:val="28"/>
+                <w:lang w:val="en-US"/>
+              </w:rPr>
+            </w:pPr>
+          </w:p>
+        </w:tc>
+        <w:tc>
+          <w:tcPr>
+            <w:tcW w:w="3021" w:type="dxa"/>
+          </w:tcPr>
+          <w:p>
+            <w:pPr>
+              <w:pStyle w:val="Listenabsatz"/>
+              <w:ind w:left="0"/>
+              <w:jc w:val="center"/>
+              <w:rPr>
+                <w:rFonts w:ascii="Arial" w:hAnsi="Arial" w:cs="Arial"/>
+                <w:sz w:val="28"/>
+                <w:szCs w:val="28"/>
+                <w:lang w:val="en-US"/>
+              </w:rPr>
+            </w:pPr>
+          </w:p>
+        </w:tc>
+      </w:tr>
+      <w:tr>
+        <w:tc>
+          <w:tcPr>
+            <w:tcW w:w="3020" w:type="dxa"/>
+          </w:tcPr>
+          <w:p>
+            <w:pPr>
+              <w:pStyle w:val="Listenabsatz"/>
+              <w:ind w:left="0"/>
+              <w:jc w:val="center"/>
+              <w:rPr>
+                <w:rFonts w:ascii="Arial" w:hAnsi="Arial" w:cs="Arial"/>
+                <w:sz w:val="28"/>
+                <w:szCs w:val="28"/>
+                <w:lang w:val="en-US"/>
+              </w:rPr>
+            </w:pPr>
+          </w:p>
+        </w:tc>
+        <w:tc>
+          <w:tcPr>
+            <w:tcW w:w="3021" w:type="dxa"/>
+          </w:tcPr>
+          <w:p>
+            <w:pPr>
+              <w:pStyle w:val="Listenabsatz"/>
+              <w:ind w:left="0"/>
+              <w:jc w:val="center"/>
+              <w:rPr>
+                <w:rFonts w:ascii="Arial" w:hAnsi="Arial" w:cs="Arial"/>
+                <w:sz w:val="28"/>
+                <w:szCs w:val="28"/>
+                <w:lang w:val="en-US"/>
+              </w:rPr>
+            </w:pPr>
+          </w:p>
+        </w:tc>
+        <w:tc>
+          <w:tcPr>
+            <w:tcW w:w="3021" w:type="dxa"/>
+          </w:tcPr>
+          <w:p>
+            <w:pPr>
+              <w:pStyle w:val="Listenabsatz"/>
+              <w:ind w:left="0"/>
+              <w:jc w:val="center"/>
+              <w:rPr>
+                <w:rFonts w:ascii="Arial" w:hAnsi="Arial" w:cs="Arial"/>
+                <w:sz w:val="28"/>
+                <w:szCs w:val="28"/>
+                <w:lang w:val="en-US"/>
+              </w:rPr>
+            </w:pPr>
+          </w:p>
+        </w:tc>
+      </w:tr>
+    </w:tbl>
     <w:p>
       <w:pPr>
         <w:pStyle w:val="Listenabsatz"/>
@@ -1710,7 +2448,7 @@
       <w:rPr>
         <w:noProof/>
       </w:rPr>
-      <w:t>07.05.2024</w:t>
+      <w:t>09.05.2024</w:t>
     </w:r>
     <w:r>
       <w:fldChar w:fldCharType="end"/>
@@ -3192,6 +3930,25 @@
       <w:szCs w:val="21"/>
     </w:rPr>
   </w:style>
+  <w:style w:type="table" w:styleId="Tabellenraster">
+    <w:name w:val="Table Grid"/>
+    <w:basedOn w:val="NormaleTabelle"/>
+    <w:uiPriority w:val="39"/>
+    <w:rsid w:val="00C22E81"/>
+    <w:pPr>
+      <w:spacing w:after="0" w:line="240" w:lineRule="auto"/>
+    </w:pPr>
+    <w:tblPr>
+      <w:tblBorders>
+        <w:top w:val="single" w:sz="4" w:space="0" w:color="auto"/>
+        <w:left w:val="single" w:sz="4" w:space="0" w:color="auto"/>
+        <w:bottom w:val="single" w:sz="4" w:space="0" w:color="auto"/>
+        <w:right w:val="single" w:sz="4" w:space="0" w:color="auto"/>
+        <w:insideH w:val="single" w:sz="4" w:space="0" w:color="auto"/>
+        <w:insideV w:val="single" w:sz="4" w:space="0" w:color="auto"/>
+      </w:tblBorders>
+    </w:tblPr>
+  </w:style>
 </w:styles>
 </file>
 
@@ -3491,6 +4248,23 @@
 </file>
 
 <file path=customXml/item1.xml><?xml version="1.0" encoding="utf-8"?>
+<p:properties xmlns:p="http://schemas.microsoft.com/office/2006/metadata/properties" xmlns:xsi="http://www.w3.org/2001/XMLSchema-instance" xmlns:pc="http://schemas.microsoft.com/office/infopath/2007/PartnerControls">
+  <documentManagement>
+    <_activity xmlns="d6e8e40f-7d04-4bd3-afa0-5f49c3a3f7f2" xsi:nil="true"/>
+  </documentManagement>
+</p:properties>
+</file>
+
+<file path=customXml/item2.xml><?xml version="1.0" encoding="utf-8"?>
+<?mso-contentType ?>
+<FormTemplates xmlns="http://schemas.microsoft.com/sharepoint/v3/contenttype/forms">
+  <Display>DocumentLibraryForm</Display>
+  <Edit>DocumentLibraryForm</Edit>
+  <New>DocumentLibraryForm</New>
+</FormTemplates>
+</file>
+
+<file path=customXml/item3.xml><?xml version="1.0" encoding="utf-8"?>
 <ct:contentTypeSchema xmlns:ct="http://schemas.microsoft.com/office/2006/metadata/contentType" xmlns:ma="http://schemas.microsoft.com/office/2006/metadata/properties/metaAttributes" ct:_="" ma:_="" ma:contentTypeName="Document" ma:contentTypeID="0x0101008A8EFA7785B55543A9916270641FA81E" ma:contentTypeVersion="18" ma:contentTypeDescription="Create a new document." ma:contentTypeScope="" ma:versionID="9627b76c41009fe797dfe5222581f9b2">
   <xsd:schema xmlns:xsd="http://www.w3.org/2001/XMLSchema" xmlns:xs="http://www.w3.org/2001/XMLSchema" xmlns:p="http://schemas.microsoft.com/office/2006/metadata/properties" xmlns:ns3="a194d0fc-bacd-42ee-898b-d78d74af8e34" xmlns:ns4="d6e8e40f-7d04-4bd3-afa0-5f49c3a3f7f2" targetNamespace="http://schemas.microsoft.com/office/2006/metadata/properties" ma:root="true" ma:fieldsID="bf29621b50b0f549b4252cb85a0f9b8a" ns3:_="" ns4:_="">
     <xsd:import namespace="a194d0fc-bacd-42ee-898b-d78d74af8e34"/>
@@ -3743,39 +4517,12 @@
 </ct:contentTypeSchema>
 </file>
 
-<file path=customXml/item2.xml><?xml version="1.0" encoding="utf-8"?>
-<?mso-contentType ?>
-<FormTemplates xmlns="http://schemas.microsoft.com/sharepoint/v3/contenttype/forms">
-  <Display>DocumentLibraryForm</Display>
-  <Edit>DocumentLibraryForm</Edit>
-  <New>DocumentLibraryForm</New>
-</FormTemplates>
-</file>
-
-<file path=customXml/item3.xml><?xml version="1.0" encoding="utf-8"?>
-<p:properties xmlns:p="http://schemas.microsoft.com/office/2006/metadata/properties" xmlns:xsi="http://www.w3.org/2001/XMLSchema-instance" xmlns:pc="http://schemas.microsoft.com/office/infopath/2007/PartnerControls">
-  <documentManagement>
-    <_activity xmlns="d6e8e40f-7d04-4bd3-afa0-5f49c3a3f7f2" xsi:nil="true"/>
-  </documentManagement>
-</p:properties>
-</file>
-
 <file path=customXml/itemProps1.xml><?xml version="1.0" encoding="utf-8"?>
-<ds:datastoreItem xmlns:ds="http://schemas.openxmlformats.org/officeDocument/2006/customXml" ds:itemID="{49BD819C-35A0-45A7-B121-648D2A88803B}">
+<ds:datastoreItem xmlns:ds="http://schemas.openxmlformats.org/officeDocument/2006/customXml" ds:itemID="{72496EA4-D9DD-48B7-BD5E-DC7C65D189AA}">
   <ds:schemaRefs>
-    <ds:schemaRef ds:uri="http://schemas.microsoft.com/office/2006/metadata/contentType"/>
-    <ds:schemaRef ds:uri="http://schemas.microsoft.com/office/2006/metadata/properties/metaAttributes"/>
-    <ds:schemaRef ds:uri="http://www.w3.org/2000/xmlns/"/>
-    <ds:schemaRef ds:uri="http://www.w3.org/2001/XMLSchema"/>
-    <ds:schemaRef ds:uri="a194d0fc-bacd-42ee-898b-d78d74af8e34"/>
+    <ds:schemaRef ds:uri="http://schemas.microsoft.com/office/2006/metadata/properties"/>
+    <ds:schemaRef ds:uri="http://schemas.microsoft.com/office/infopath/2007/PartnerControls"/>
     <ds:schemaRef ds:uri="d6e8e40f-7d04-4bd3-afa0-5f49c3a3f7f2"/>
-    <ds:schemaRef ds:uri="http://schemas.microsoft.com/office/2006/metadata/properties"/>
-    <ds:schemaRef ds:uri="http://schemas.microsoft.com/office/2006/documentManagement/types"/>
-    <ds:schemaRef ds:uri="http://schemas.microsoft.com/office/infopath/2007/PartnerControls"/>
-    <ds:schemaRef ds:uri="http://schemas.openxmlformats.org/package/2006/metadata/core-properties"/>
-    <ds:schemaRef ds:uri="http://purl.org/dc/elements/1.1/"/>
-    <ds:schemaRef ds:uri="http://purl.org/dc/terms/"/>
-    <ds:schemaRef ds:uri="http://schemas.microsoft.com/internal/obd"/>
   </ds:schemaRefs>
 </ds:datastoreItem>
 </file>
@@ -3789,18 +4536,20 @@
 </file>
 
 <file path=customXml/itemProps3.xml><?xml version="1.0" encoding="utf-8"?>
-<ds:datastoreItem xmlns:ds="http://schemas.openxmlformats.org/officeDocument/2006/customXml" ds:itemID="{72496EA4-D9DD-48B7-BD5E-DC7C65D189AA}">
+<ds:datastoreItem xmlns:ds="http://schemas.openxmlformats.org/officeDocument/2006/customXml" ds:itemID="{49BD819C-35A0-45A7-B121-648D2A88803B}">
   <ds:schemaRefs>
+    <ds:schemaRef ds:uri="http://schemas.microsoft.com/office/2006/metadata/contentType"/>
+    <ds:schemaRef ds:uri="http://schemas.microsoft.com/office/2006/metadata/properties/metaAttributes"/>
+    <ds:schemaRef ds:uri="http://www.w3.org/2001/XMLSchema"/>
     <ds:schemaRef ds:uri="http://schemas.microsoft.com/office/2006/metadata/properties"/>
+    <ds:schemaRef ds:uri="a194d0fc-bacd-42ee-898b-d78d74af8e34"/>
+    <ds:schemaRef ds:uri="d6e8e40f-7d04-4bd3-afa0-5f49c3a3f7f2"/>
+    <ds:schemaRef ds:uri="http://schemas.microsoft.com/office/2006/documentManagement/types"/>
     <ds:schemaRef ds:uri="http://schemas.microsoft.com/office/infopath/2007/PartnerControls"/>
+    <ds:schemaRef ds:uri="http://schemas.openxmlformats.org/package/2006/metadata/core-properties"/>
+    <ds:schemaRef ds:uri="http://purl.org/dc/elements/1.1/"/>
     <ds:schemaRef ds:uri="http://purl.org/dc/terms/"/>
-    <ds:schemaRef ds:uri="http://schemas.microsoft.com/office/2006/documentManagement/types"/>
-    <ds:schemaRef ds:uri="http://purl.org/dc/elements/1.1/"/>
-    <ds:schemaRef ds:uri="http://schemas.openxmlformats.org/package/2006/metadata/core-properties"/>
-    <ds:schemaRef ds:uri="d6e8e40f-7d04-4bd3-afa0-5f49c3a3f7f2"/>
-    <ds:schemaRef ds:uri="http://www.w3.org/XML/1998/namespace"/>
-    <ds:schemaRef ds:uri="a194d0fc-bacd-42ee-898b-d78d74af8e34"/>
-    <ds:schemaRef ds:uri="http://purl.org/dc/dcmitype/"/>
+    <ds:schemaRef ds:uri="http://schemas.microsoft.com/internal/obd"/>
   </ds:schemaRefs>
 </ds:datastoreItem>
 </file>
</xml_diff>

<commit_message>
update Word Doc, Collision
</commit_message>
<xml_diff>
--- a/Progr_Projet_2GIN_Ben.docx
+++ b/Progr_Projet_2GIN_Ben.docx
@@ -23,7 +23,6 @@
           <w:lang w:val="en-US"/>
         </w:rPr>
       </w:pPr>
-      <w:proofErr w:type="spellStart"/>
       <w:r>
         <w:rPr>
           <w:rFonts w:ascii="Arial" w:hAnsi="Arial" w:cs="Arial"/>
@@ -34,50 +33,47 @@
           <w:u w:val="single"/>
           <w:lang w:val="en-US"/>
         </w:rPr>
-        <w:t>Progr</w:t>
-      </w:r>
-      <w:proofErr w:type="spellEnd"/>
-      <w:r>
+        <w:t>Progr Projet 2GIN</w:t>
+      </w:r>
+    </w:p>
+    <w:p>
+      <w:pPr>
         <w:rPr>
           <w:rFonts w:ascii="Arial" w:hAnsi="Arial" w:cs="Arial"/>
           <w:b/>
           <w:bCs/>
-          <w:sz w:val="48"/>
-          <w:szCs w:val="48"/>
+          <w:sz w:val="28"/>
+          <w:szCs w:val="28"/>
           <w:u w:val="single"/>
           <w:lang w:val="en-US"/>
         </w:rPr>
-        <w:t xml:space="preserve"> </w:t>
-      </w:r>
-      <w:proofErr w:type="spellStart"/>
-      <w:r>
+      </w:pPr>
+    </w:p>
+    <w:p>
+      <w:pPr>
         <w:rPr>
           <w:rFonts w:ascii="Arial" w:hAnsi="Arial" w:cs="Arial"/>
           <w:b/>
           <w:bCs/>
-          <w:sz w:val="48"/>
-          <w:szCs w:val="48"/>
+          <w:sz w:val="28"/>
+          <w:szCs w:val="28"/>
           <w:u w:val="single"/>
           <w:lang w:val="en-US"/>
         </w:rPr>
-        <w:t>Projet</w:t>
-      </w:r>
-      <w:proofErr w:type="spellEnd"/>
+      </w:pPr>
       <w:r>
         <w:rPr>
           <w:rFonts w:ascii="Arial" w:hAnsi="Arial" w:cs="Arial"/>
           <w:b/>
           <w:bCs/>
-          <w:sz w:val="48"/>
-          <w:szCs w:val="48"/>
+          <w:sz w:val="28"/>
+          <w:szCs w:val="28"/>
           <w:u w:val="single"/>
           <w:lang w:val="en-US"/>
         </w:rPr>
-        <w:t xml:space="preserve"> 2GIN</w:t>
-      </w:r>
-    </w:p>
-    <w:p>
-      <w:pPr>
+        <w:t xml:space="preserve">Game: Color </w:t>
+      </w:r>
+      <w:r>
         <w:rPr>
           <w:rFonts w:ascii="Arial" w:hAnsi="Arial" w:cs="Arial"/>
           <w:b/>
@@ -87,14 +83,13 @@
           <w:u w:val="single"/>
           <w:lang w:val="en-US"/>
         </w:rPr>
-      </w:pPr>
-    </w:p>
-    <w:p>
-      <w:pPr>
-        <w:rPr>
-          <w:rFonts w:ascii="Arial" w:hAnsi="Arial" w:cs="Arial"/>
-          <w:b/>
-          <w:bCs/>
+        <w:t>Bouncing Ball</w:t>
+      </w:r>
+    </w:p>
+    <w:p>
+      <w:pPr>
+        <w:rPr>
+          <w:rFonts w:ascii="Arial" w:hAnsi="Arial" w:cs="Arial"/>
           <w:sz w:val="28"/>
           <w:szCs w:val="28"/>
           <w:u w:val="single"/>
@@ -104,58 +99,23 @@
       <w:r>
         <w:rPr>
           <w:rFonts w:ascii="Arial" w:hAnsi="Arial" w:cs="Arial"/>
-          <w:b/>
-          <w:bCs/>
           <w:sz w:val="28"/>
           <w:szCs w:val="28"/>
           <w:u w:val="single"/>
           <w:lang w:val="en-US"/>
         </w:rPr>
-        <w:t xml:space="preserve">Game: Color </w:t>
-      </w:r>
-      <w:r>
-        <w:rPr>
-          <w:rFonts w:ascii="Arial" w:hAnsi="Arial" w:cs="Arial"/>
-          <w:b/>
-          <w:bCs/>
+        <w:t>Structure:</w:t>
+      </w:r>
+    </w:p>
+    <w:p>
+      <w:pPr>
+        <w:rPr>
+          <w:rFonts w:ascii="Arial" w:hAnsi="Arial" w:cs="Arial"/>
           <w:sz w:val="28"/>
           <w:szCs w:val="28"/>
           <w:u w:val="single"/>
           <w:lang w:val="en-US"/>
         </w:rPr>
-        <w:t>Bouncing Ball</w:t>
-      </w:r>
-    </w:p>
-    <w:p>
-      <w:pPr>
-        <w:rPr>
-          <w:rFonts w:ascii="Arial" w:hAnsi="Arial" w:cs="Arial"/>
-          <w:sz w:val="28"/>
-          <w:szCs w:val="28"/>
-          <w:u w:val="single"/>
-          <w:lang w:val="en-US"/>
-        </w:rPr>
-      </w:pPr>
-      <w:r>
-        <w:rPr>
-          <w:rFonts w:ascii="Arial" w:hAnsi="Arial" w:cs="Arial"/>
-          <w:sz w:val="28"/>
-          <w:szCs w:val="28"/>
-          <w:u w:val="single"/>
-          <w:lang w:val="en-US"/>
-        </w:rPr>
-        <w:t>Structure:</w:t>
-      </w:r>
-    </w:p>
-    <w:p>
-      <w:pPr>
-        <w:rPr>
-          <w:rFonts w:ascii="Arial" w:hAnsi="Arial" w:cs="Arial"/>
-          <w:sz w:val="28"/>
-          <w:szCs w:val="28"/>
-          <w:u w:val="single"/>
-          <w:lang w:val="en-US"/>
-        </w:rPr>
       </w:pPr>
     </w:p>
     <w:p>
@@ -227,29 +187,7 @@
           <w:szCs w:val="28"/>
           <w:lang w:val="en-US"/>
         </w:rPr>
-        <w:t xml:space="preserve">by 30 </w:t>
-      </w:r>
-      <w:proofErr w:type="spellStart"/>
-      <w:r>
-        <w:rPr>
-          <w:rFonts w:ascii="Arial" w:hAnsi="Arial" w:cs="Arial"/>
-          <w:color w:val="auto"/>
-          <w:sz w:val="28"/>
-          <w:szCs w:val="28"/>
-          <w:lang w:val="en-US"/>
-        </w:rPr>
-        <w:t>degress</w:t>
-      </w:r>
-      <w:proofErr w:type="spellEnd"/>
-      <w:r>
-        <w:rPr>
-          <w:rFonts w:ascii="Arial" w:hAnsi="Arial" w:cs="Arial"/>
-          <w:color w:val="auto"/>
-          <w:sz w:val="28"/>
-          <w:szCs w:val="28"/>
-          <w:lang w:val="en-US"/>
-        </w:rPr>
-        <w:t xml:space="preserve"> by using the left mouse button to turn it to the left or the right button to turn it to the right.</w:t>
+        <w:t>by 30 degress by using the left mouse button to turn it to the left or the right button to turn it to the right.</w:t>
       </w:r>
       <w:r>
         <w:rPr>
@@ -727,25 +665,14 @@
           <w:lang w:val="en-US"/>
         </w:rPr>
       </w:pPr>
-      <w:proofErr w:type="gramStart"/>
-      <w:r>
-        <w:rPr>
-          <w:rFonts w:ascii="Arial" w:hAnsi="Arial" w:cs="Arial"/>
-          <w:sz w:val="28"/>
-          <w:szCs w:val="28"/>
-          <w:lang w:val="en-US"/>
-        </w:rPr>
-        <w:t>Circle(</w:t>
-      </w:r>
-      <w:proofErr w:type="gramEnd"/>
-      <w:r>
-        <w:rPr>
-          <w:rFonts w:ascii="Arial" w:hAnsi="Arial" w:cs="Arial"/>
-          <w:sz w:val="28"/>
-          <w:szCs w:val="28"/>
-          <w:lang w:val="en-US"/>
-        </w:rPr>
-        <w:t>)</w:t>
+      <w:r>
+        <w:rPr>
+          <w:rFonts w:ascii="Arial" w:hAnsi="Arial" w:cs="Arial"/>
+          <w:sz w:val="28"/>
+          <w:szCs w:val="28"/>
+          <w:lang w:val="en-US"/>
+        </w:rPr>
+        <w:t>Circle()</w:t>
       </w:r>
       <w:r>
         <w:rPr>
@@ -771,36 +698,14 @@
           <w:lang w:val="en-US"/>
         </w:rPr>
       </w:pPr>
-      <w:proofErr w:type="spellStart"/>
-      <w:proofErr w:type="gramStart"/>
-      <w:r>
-        <w:rPr>
-          <w:rFonts w:ascii="Arial" w:hAnsi="Arial" w:cs="Arial"/>
-          <w:sz w:val="28"/>
-          <w:szCs w:val="28"/>
-          <w:lang w:val="en-US"/>
-        </w:rPr>
-        <w:t>moveLeft</w:t>
-      </w:r>
-      <w:proofErr w:type="spellEnd"/>
-      <w:r>
-        <w:rPr>
-          <w:rFonts w:ascii="Arial" w:hAnsi="Arial" w:cs="Arial"/>
-          <w:sz w:val="28"/>
-          <w:szCs w:val="28"/>
-          <w:lang w:val="en-US"/>
-        </w:rPr>
-        <w:t>(</w:t>
-      </w:r>
-      <w:proofErr w:type="gramEnd"/>
-      <w:r>
-        <w:rPr>
-          <w:rFonts w:ascii="Arial" w:hAnsi="Arial" w:cs="Arial"/>
-          <w:sz w:val="28"/>
-          <w:szCs w:val="28"/>
-          <w:lang w:val="en-US"/>
-        </w:rPr>
-        <w:t>)</w:t>
+      <w:r>
+        <w:rPr>
+          <w:rFonts w:ascii="Arial" w:hAnsi="Arial" w:cs="Arial"/>
+          <w:sz w:val="28"/>
+          <w:szCs w:val="28"/>
+          <w:lang w:val="en-US"/>
+        </w:rPr>
+        <w:t>moveLeft()</w:t>
       </w:r>
       <w:r>
         <w:rPr>
@@ -826,36 +731,14 @@
           <w:lang w:val="en-US"/>
         </w:rPr>
       </w:pPr>
-      <w:proofErr w:type="spellStart"/>
-      <w:proofErr w:type="gramStart"/>
-      <w:r>
-        <w:rPr>
-          <w:rFonts w:ascii="Arial" w:hAnsi="Arial" w:cs="Arial"/>
-          <w:sz w:val="28"/>
-          <w:szCs w:val="28"/>
-          <w:lang w:val="en-US"/>
-        </w:rPr>
-        <w:t>moveRight</w:t>
-      </w:r>
-      <w:proofErr w:type="spellEnd"/>
-      <w:r>
-        <w:rPr>
-          <w:rFonts w:ascii="Arial" w:hAnsi="Arial" w:cs="Arial"/>
-          <w:sz w:val="28"/>
-          <w:szCs w:val="28"/>
-          <w:lang w:val="en-US"/>
-        </w:rPr>
-        <w:t>(</w:t>
-      </w:r>
-      <w:proofErr w:type="gramEnd"/>
-      <w:r>
-        <w:rPr>
-          <w:rFonts w:ascii="Arial" w:hAnsi="Arial" w:cs="Arial"/>
-          <w:sz w:val="28"/>
-          <w:szCs w:val="28"/>
-          <w:lang w:val="en-US"/>
-        </w:rPr>
-        <w:t>)</w:t>
+      <w:r>
+        <w:rPr>
+          <w:rFonts w:ascii="Arial" w:hAnsi="Arial" w:cs="Arial"/>
+          <w:sz w:val="28"/>
+          <w:szCs w:val="28"/>
+          <w:lang w:val="en-US"/>
+        </w:rPr>
+        <w:t>moveRight()</w:t>
       </w:r>
       <w:r>
         <w:rPr>
@@ -881,25 +764,14 @@
           <w:lang w:val="en-US"/>
         </w:rPr>
       </w:pPr>
-      <w:proofErr w:type="gramStart"/>
-      <w:r>
-        <w:rPr>
-          <w:rFonts w:ascii="Arial" w:hAnsi="Arial" w:cs="Arial"/>
-          <w:sz w:val="28"/>
-          <w:szCs w:val="28"/>
-          <w:lang w:val="en-US"/>
-        </w:rPr>
-        <w:t>draw(</w:t>
-      </w:r>
-      <w:proofErr w:type="gramEnd"/>
-      <w:r>
-        <w:rPr>
-          <w:rFonts w:ascii="Arial" w:hAnsi="Arial" w:cs="Arial"/>
-          <w:sz w:val="28"/>
-          <w:szCs w:val="28"/>
-          <w:lang w:val="en-US"/>
-        </w:rPr>
-        <w:t>)</w:t>
+      <w:r>
+        <w:rPr>
+          <w:rFonts w:ascii="Arial" w:hAnsi="Arial" w:cs="Arial"/>
+          <w:sz w:val="28"/>
+          <w:szCs w:val="28"/>
+          <w:lang w:val="en-US"/>
+        </w:rPr>
+        <w:t>draw()</w:t>
       </w:r>
       <w:r>
         <w:rPr>
@@ -1095,36 +967,14 @@
           <w:lang w:val="en-US"/>
         </w:rPr>
       </w:pPr>
-      <w:proofErr w:type="spellStart"/>
-      <w:proofErr w:type="gramStart"/>
-      <w:r>
-        <w:rPr>
-          <w:rFonts w:ascii="Arial" w:hAnsi="Arial" w:cs="Arial"/>
-          <w:sz w:val="28"/>
-          <w:szCs w:val="28"/>
-          <w:lang w:val="en-US"/>
-        </w:rPr>
-        <w:t>isHit</w:t>
-      </w:r>
-      <w:proofErr w:type="spellEnd"/>
-      <w:r>
-        <w:rPr>
-          <w:rFonts w:ascii="Arial" w:hAnsi="Arial" w:cs="Arial"/>
-          <w:sz w:val="28"/>
-          <w:szCs w:val="28"/>
-          <w:lang w:val="en-US"/>
-        </w:rPr>
-        <w:t>(</w:t>
-      </w:r>
-      <w:proofErr w:type="gramEnd"/>
-      <w:r>
-        <w:rPr>
-          <w:rFonts w:ascii="Arial" w:hAnsi="Arial" w:cs="Arial"/>
-          <w:sz w:val="28"/>
-          <w:szCs w:val="28"/>
-          <w:lang w:val="en-US"/>
-        </w:rPr>
-        <w:t>)</w:t>
+      <w:r>
+        <w:rPr>
+          <w:rFonts w:ascii="Arial" w:hAnsi="Arial" w:cs="Arial"/>
+          <w:sz w:val="28"/>
+          <w:szCs w:val="28"/>
+          <w:lang w:val="en-US"/>
+        </w:rPr>
+        <w:t>isHit()</w:t>
       </w:r>
       <w:r>
         <w:rPr>
@@ -1150,25 +1000,14 @@
           <w:lang w:val="en-US"/>
         </w:rPr>
       </w:pPr>
-      <w:proofErr w:type="gramStart"/>
-      <w:r>
-        <w:rPr>
-          <w:rFonts w:ascii="Arial" w:hAnsi="Arial" w:cs="Arial"/>
-          <w:sz w:val="28"/>
-          <w:szCs w:val="28"/>
-          <w:lang w:val="en-US"/>
-        </w:rPr>
-        <w:t>move(</w:t>
-      </w:r>
-      <w:proofErr w:type="gramEnd"/>
-      <w:r>
-        <w:rPr>
-          <w:rFonts w:ascii="Arial" w:hAnsi="Arial" w:cs="Arial"/>
-          <w:sz w:val="28"/>
-          <w:szCs w:val="28"/>
-          <w:lang w:val="en-US"/>
-        </w:rPr>
-        <w:t>)</w:t>
+      <w:r>
+        <w:rPr>
+          <w:rFonts w:ascii="Arial" w:hAnsi="Arial" w:cs="Arial"/>
+          <w:sz w:val="28"/>
+          <w:szCs w:val="28"/>
+          <w:lang w:val="en-US"/>
+        </w:rPr>
+        <w:t>move()</w:t>
       </w:r>
       <w:r>
         <w:rPr>
@@ -1194,25 +1033,14 @@
           <w:lang w:val="en-US"/>
         </w:rPr>
       </w:pPr>
-      <w:proofErr w:type="gramStart"/>
-      <w:r>
-        <w:rPr>
-          <w:rFonts w:ascii="Arial" w:hAnsi="Arial" w:cs="Arial"/>
-          <w:sz w:val="28"/>
-          <w:szCs w:val="28"/>
-          <w:lang w:val="en-US"/>
-        </w:rPr>
-        <w:t>draw(</w:t>
-      </w:r>
-      <w:proofErr w:type="gramEnd"/>
-      <w:r>
-        <w:rPr>
-          <w:rFonts w:ascii="Arial" w:hAnsi="Arial" w:cs="Arial"/>
-          <w:sz w:val="28"/>
-          <w:szCs w:val="28"/>
-          <w:lang w:val="en-US"/>
-        </w:rPr>
-        <w:t>)</w:t>
+      <w:r>
+        <w:rPr>
+          <w:rFonts w:ascii="Arial" w:hAnsi="Arial" w:cs="Arial"/>
+          <w:sz w:val="28"/>
+          <w:szCs w:val="28"/>
+          <w:lang w:val="en-US"/>
+        </w:rPr>
+        <w:t>draw()</w:t>
       </w:r>
     </w:p>
     <w:p>
@@ -1229,36 +1057,14 @@
           <w:lang w:val="en-US"/>
         </w:rPr>
       </w:pPr>
-      <w:proofErr w:type="spellStart"/>
-      <w:proofErr w:type="gramStart"/>
-      <w:r>
-        <w:rPr>
-          <w:rFonts w:ascii="Arial" w:hAnsi="Arial" w:cs="Arial"/>
-          <w:sz w:val="28"/>
-          <w:szCs w:val="28"/>
-          <w:lang w:val="en-US"/>
-        </w:rPr>
-        <w:t>randomColor</w:t>
-      </w:r>
-      <w:proofErr w:type="spellEnd"/>
-      <w:r>
-        <w:rPr>
-          <w:rFonts w:ascii="Arial" w:hAnsi="Arial" w:cs="Arial"/>
-          <w:sz w:val="28"/>
-          <w:szCs w:val="28"/>
-          <w:lang w:val="en-US"/>
-        </w:rPr>
-        <w:t>(</w:t>
-      </w:r>
-      <w:proofErr w:type="gramEnd"/>
-      <w:r>
-        <w:rPr>
-          <w:rFonts w:ascii="Arial" w:hAnsi="Arial" w:cs="Arial"/>
-          <w:sz w:val="28"/>
-          <w:szCs w:val="28"/>
-          <w:lang w:val="en-US"/>
-        </w:rPr>
-        <w:t>)</w:t>
+      <w:r>
+        <w:rPr>
+          <w:rFonts w:ascii="Arial" w:hAnsi="Arial" w:cs="Arial"/>
+          <w:sz w:val="28"/>
+          <w:szCs w:val="28"/>
+          <w:lang w:val="en-US"/>
+        </w:rPr>
+        <w:t>randomColor()</w:t>
       </w:r>
     </w:p>
     <w:p>
@@ -1311,25 +1117,14 @@
           <w:lang w:val="en-US"/>
         </w:rPr>
       </w:pPr>
-      <w:proofErr w:type="spellStart"/>
-      <w:r>
-        <w:rPr>
-          <w:rFonts w:ascii="Arial" w:hAnsi="Arial" w:cs="Arial"/>
-          <w:sz w:val="28"/>
-          <w:szCs w:val="28"/>
-          <w:lang w:val="en-US"/>
-        </w:rPr>
-        <w:t>Attributs</w:t>
-      </w:r>
-      <w:proofErr w:type="spellEnd"/>
-      <w:r>
-        <w:rPr>
-          <w:rFonts w:ascii="Arial" w:hAnsi="Arial" w:cs="Arial"/>
-          <w:sz w:val="28"/>
-          <w:szCs w:val="28"/>
-          <w:lang w:val="en-US"/>
-        </w:rPr>
-        <w:t xml:space="preserve"> of the Game</w:t>
+      <w:r>
+        <w:rPr>
+          <w:rFonts w:ascii="Arial" w:hAnsi="Arial" w:cs="Arial"/>
+          <w:sz w:val="28"/>
+          <w:szCs w:val="28"/>
+          <w:lang w:val="en-US"/>
+        </w:rPr>
+        <w:t>Attributs of the Game</w:t>
       </w:r>
     </w:p>
     <w:p>
@@ -1346,37 +1141,15 @@
           <w:lang w:val="en-US"/>
         </w:rPr>
       </w:pPr>
-      <w:proofErr w:type="spellStart"/>
-      <w:r>
-        <w:rPr>
-          <w:rFonts w:ascii="Arial" w:hAnsi="Arial" w:cs="Arial"/>
-          <w:sz w:val="28"/>
-          <w:szCs w:val="28"/>
-          <w:lang w:val="en-US"/>
-        </w:rPr>
-        <w:t>gameWidth</w:t>
-      </w:r>
-      <w:proofErr w:type="spellEnd"/>
-      <w:r>
-        <w:rPr>
-          <w:rFonts w:ascii="Arial" w:hAnsi="Arial" w:cs="Arial"/>
-          <w:sz w:val="28"/>
-          <w:szCs w:val="28"/>
-          <w:lang w:val="en-US"/>
-        </w:rPr>
-        <w:t xml:space="preserve">, </w:t>
-      </w:r>
-      <w:proofErr w:type="spellStart"/>
-      <w:r>
-        <w:rPr>
-          <w:rFonts w:ascii="Arial" w:hAnsi="Arial" w:cs="Arial"/>
-          <w:sz w:val="28"/>
-          <w:szCs w:val="28"/>
-          <w:lang w:val="en-US"/>
-        </w:rPr>
-        <w:t>gameHeight</w:t>
-      </w:r>
-      <w:proofErr w:type="spellEnd"/>
+      <w:r>
+        <w:rPr>
+          <w:rFonts w:ascii="Arial" w:hAnsi="Arial" w:cs="Arial"/>
+          <w:sz w:val="28"/>
+          <w:szCs w:val="28"/>
+          <w:lang w:val="en-US"/>
+        </w:rPr>
+        <w:t>gameWidth, gameHeight</w:t>
+      </w:r>
     </w:p>
     <w:p>
       <w:pPr>
@@ -1399,39 +1172,8 @@
           <w:szCs w:val="28"/>
           <w:lang w:val="en-US"/>
         </w:rPr>
-        <w:t xml:space="preserve">Ball </w:t>
-      </w:r>
-      <w:proofErr w:type="spellStart"/>
-      <w:r>
-        <w:rPr>
-          <w:rFonts w:ascii="Arial" w:hAnsi="Arial" w:cs="Arial"/>
-          <w:sz w:val="28"/>
-          <w:szCs w:val="28"/>
-          <w:lang w:val="en-US"/>
-        </w:rPr>
-        <w:t>ball</w:t>
-      </w:r>
-      <w:proofErr w:type="spellEnd"/>
-      <w:r>
-        <w:rPr>
-          <w:rFonts w:ascii="Arial" w:hAnsi="Arial" w:cs="Arial"/>
-          <w:sz w:val="28"/>
-          <w:szCs w:val="28"/>
-          <w:lang w:val="en-US"/>
-        </w:rPr>
-        <w:t xml:space="preserve">, Circle </w:t>
-      </w:r>
-      <w:proofErr w:type="spellStart"/>
-      <w:r>
-        <w:rPr>
-          <w:rFonts w:ascii="Arial" w:hAnsi="Arial" w:cs="Arial"/>
-          <w:sz w:val="28"/>
-          <w:szCs w:val="28"/>
-          <w:lang w:val="en-US"/>
-        </w:rPr>
-        <w:t>circle</w:t>
-      </w:r>
-      <w:proofErr w:type="spellEnd"/>
+        <w:t>Ball ball, Circle circle</w:t>
+      </w:r>
     </w:p>
     <w:p>
       <w:pPr>
@@ -1447,7 +1189,6 @@
           <w:lang w:val="en-US"/>
         </w:rPr>
       </w:pPr>
-      <w:proofErr w:type="spellStart"/>
       <w:r>
         <w:rPr>
           <w:rFonts w:ascii="Arial" w:hAnsi="Arial" w:cs="Arial"/>
@@ -1457,7 +1198,6 @@
         </w:rPr>
         <w:t>isGameOver</w:t>
       </w:r>
-      <w:proofErr w:type="spellEnd"/>
     </w:p>
     <w:p>
       <w:pPr>
@@ -1497,25 +1237,14 @@
           <w:lang w:val="en-US"/>
         </w:rPr>
       </w:pPr>
-      <w:proofErr w:type="gramStart"/>
-      <w:r>
-        <w:rPr>
-          <w:rFonts w:ascii="Arial" w:hAnsi="Arial" w:cs="Arial"/>
-          <w:sz w:val="28"/>
-          <w:szCs w:val="28"/>
-          <w:lang w:val="en-US"/>
-        </w:rPr>
-        <w:t>Game(</w:t>
-      </w:r>
-      <w:proofErr w:type="gramEnd"/>
-      <w:r>
-        <w:rPr>
-          <w:rFonts w:ascii="Arial" w:hAnsi="Arial" w:cs="Arial"/>
-          <w:sz w:val="28"/>
-          <w:szCs w:val="28"/>
-          <w:lang w:val="en-US"/>
-        </w:rPr>
-        <w:t>)</w:t>
+      <w:r>
+        <w:rPr>
+          <w:rFonts w:ascii="Arial" w:hAnsi="Arial" w:cs="Arial"/>
+          <w:sz w:val="28"/>
+          <w:szCs w:val="28"/>
+          <w:lang w:val="en-US"/>
+        </w:rPr>
+        <w:t>Game()</w:t>
       </w:r>
     </w:p>
     <w:p>
@@ -1532,25 +1261,14 @@
           <w:lang w:val="en-US"/>
         </w:rPr>
       </w:pPr>
-      <w:proofErr w:type="gramStart"/>
-      <w:r>
-        <w:rPr>
-          <w:rFonts w:ascii="Arial" w:hAnsi="Arial" w:cs="Arial"/>
-          <w:sz w:val="28"/>
-          <w:szCs w:val="28"/>
-          <w:lang w:val="en-US"/>
-        </w:rPr>
-        <w:t>start(</w:t>
-      </w:r>
-      <w:proofErr w:type="gramEnd"/>
-      <w:r>
-        <w:rPr>
-          <w:rFonts w:ascii="Arial" w:hAnsi="Arial" w:cs="Arial"/>
-          <w:sz w:val="28"/>
-          <w:szCs w:val="28"/>
-          <w:lang w:val="en-US"/>
-        </w:rPr>
-        <w:t>)</w:t>
+      <w:r>
+        <w:rPr>
+          <w:rFonts w:ascii="Arial" w:hAnsi="Arial" w:cs="Arial"/>
+          <w:sz w:val="28"/>
+          <w:szCs w:val="28"/>
+          <w:lang w:val="en-US"/>
+        </w:rPr>
+        <w:t>start()</w:t>
       </w:r>
     </w:p>
     <w:p>
@@ -1567,25 +1285,14 @@
           <w:lang w:val="en-US"/>
         </w:rPr>
       </w:pPr>
-      <w:proofErr w:type="gramStart"/>
-      <w:r>
-        <w:rPr>
-          <w:rFonts w:ascii="Arial" w:hAnsi="Arial" w:cs="Arial"/>
-          <w:sz w:val="28"/>
-          <w:szCs w:val="28"/>
-          <w:lang w:val="en-US"/>
-        </w:rPr>
-        <w:t>move(</w:t>
-      </w:r>
-      <w:proofErr w:type="gramEnd"/>
-      <w:r>
-        <w:rPr>
-          <w:rFonts w:ascii="Arial" w:hAnsi="Arial" w:cs="Arial"/>
-          <w:sz w:val="28"/>
-          <w:szCs w:val="28"/>
-          <w:lang w:val="en-US"/>
-        </w:rPr>
-        <w:t>)</w:t>
+      <w:r>
+        <w:rPr>
+          <w:rFonts w:ascii="Arial" w:hAnsi="Arial" w:cs="Arial"/>
+          <w:sz w:val="28"/>
+          <w:szCs w:val="28"/>
+          <w:lang w:val="en-US"/>
+        </w:rPr>
+        <w:t>move()</w:t>
       </w:r>
     </w:p>
     <w:p>
@@ -1602,36 +1309,14 @@
           <w:lang w:val="en-US"/>
         </w:rPr>
       </w:pPr>
-      <w:proofErr w:type="spellStart"/>
-      <w:proofErr w:type="gramStart"/>
-      <w:r>
-        <w:rPr>
-          <w:rFonts w:ascii="Arial" w:hAnsi="Arial" w:cs="Arial"/>
-          <w:sz w:val="28"/>
-          <w:szCs w:val="28"/>
-          <w:lang w:val="en-US"/>
-        </w:rPr>
-        <w:t>isGameOver</w:t>
-      </w:r>
-      <w:proofErr w:type="spellEnd"/>
-      <w:r>
-        <w:rPr>
-          <w:rFonts w:ascii="Arial" w:hAnsi="Arial" w:cs="Arial"/>
-          <w:sz w:val="28"/>
-          <w:szCs w:val="28"/>
-          <w:lang w:val="en-US"/>
-        </w:rPr>
-        <w:t>(</w:t>
-      </w:r>
-      <w:proofErr w:type="gramEnd"/>
-      <w:r>
-        <w:rPr>
-          <w:rFonts w:ascii="Arial" w:hAnsi="Arial" w:cs="Arial"/>
-          <w:sz w:val="28"/>
-          <w:szCs w:val="28"/>
-          <w:lang w:val="en-US"/>
-        </w:rPr>
-        <w:t>)</w:t>
+      <w:r>
+        <w:rPr>
+          <w:rFonts w:ascii="Arial" w:hAnsi="Arial" w:cs="Arial"/>
+          <w:sz w:val="28"/>
+          <w:szCs w:val="28"/>
+          <w:lang w:val="en-US"/>
+        </w:rPr>
+        <w:t>isGameOver()</w:t>
       </w:r>
     </w:p>
     <w:p>
@@ -1648,25 +1333,14 @@
           <w:lang w:val="en-US"/>
         </w:rPr>
       </w:pPr>
-      <w:proofErr w:type="gramStart"/>
-      <w:r>
-        <w:rPr>
-          <w:rFonts w:ascii="Arial" w:hAnsi="Arial" w:cs="Arial"/>
-          <w:sz w:val="28"/>
-          <w:szCs w:val="28"/>
-          <w:lang w:val="en-US"/>
-        </w:rPr>
-        <w:t>draw(</w:t>
-      </w:r>
-      <w:proofErr w:type="gramEnd"/>
-      <w:r>
-        <w:rPr>
-          <w:rFonts w:ascii="Arial" w:hAnsi="Arial" w:cs="Arial"/>
-          <w:sz w:val="28"/>
-          <w:szCs w:val="28"/>
-          <w:lang w:val="en-US"/>
-        </w:rPr>
-        <w:t>)</w:t>
+      <w:r>
+        <w:rPr>
+          <w:rFonts w:ascii="Arial" w:hAnsi="Arial" w:cs="Arial"/>
+          <w:sz w:val="28"/>
+          <w:szCs w:val="28"/>
+          <w:lang w:val="en-US"/>
+        </w:rPr>
+        <w:t>draw()</w:t>
       </w:r>
     </w:p>
     <w:p>
@@ -1795,25 +1469,27 @@
     <w:tbl>
       <w:tblPr>
         <w:tblStyle w:val="Tabellenraster"/>
-        <w:tblW w:w="0" w:type="auto"/>
-        <w:tblInd w:w="720" w:type="dxa"/>
+        <w:tblW w:w="11273" w:type="dxa"/>
+        <w:tblInd w:w="-1102" w:type="dxa"/>
         <w:tblLook w:val="04A0" w:firstRow="1" w:lastRow="0" w:firstColumn="1" w:lastColumn="0" w:noHBand="0" w:noVBand="1"/>
       </w:tblPr>
       <w:tblGrid>
-        <w:gridCol w:w="2823"/>
-        <w:gridCol w:w="2814"/>
-        <w:gridCol w:w="2705"/>
+        <w:gridCol w:w="3179"/>
+        <w:gridCol w:w="4439"/>
+        <w:gridCol w:w="3655"/>
       </w:tblGrid>
       <w:tr>
+        <w:trPr>
+          <w:trHeight w:val="625"/>
+        </w:trPr>
         <w:tc>
           <w:tcPr>
-            <w:tcW w:w="3020" w:type="dxa"/>
+            <w:tcW w:w="3179" w:type="dxa"/>
           </w:tcPr>
           <w:p>
             <w:pPr>
               <w:pStyle w:val="Listenabsatz"/>
               <w:ind w:left="0"/>
-              <w:jc w:val="center"/>
               <w:rPr>
                 <w:rFonts w:ascii="Arial" w:hAnsi="Arial" w:cs="Arial"/>
                 <w:b/>
@@ -1823,6 +1499,17 @@
                 <w:lang w:val="en-US"/>
               </w:rPr>
             </w:pPr>
+            <w:r>
+              <w:rPr>
+                <w:rFonts w:ascii="Arial" w:hAnsi="Arial" w:cs="Arial"/>
+                <w:b/>
+                <w:bCs/>
+                <w:sz w:val="36"/>
+                <w:szCs w:val="36"/>
+                <w:lang w:val="en-US"/>
+              </w:rPr>
+              <w:t xml:space="preserve">             </w:t>
+            </w:r>
             <w:r>
               <w:rPr>
                 <w:rFonts w:ascii="Arial" w:hAnsi="Arial" w:cs="Arial"/>
@@ -1860,7 +1547,7 @@
         </w:tc>
         <w:tc>
           <w:tcPr>
-            <w:tcW w:w="3021" w:type="dxa"/>
+            <w:tcW w:w="4439" w:type="dxa"/>
           </w:tcPr>
           <w:p>
             <w:pPr>
@@ -1891,7 +1578,7 @@
         </w:tc>
         <w:tc>
           <w:tcPr>
-            <w:tcW w:w="3021" w:type="dxa"/>
+            <w:tcW w:w="3655" w:type="dxa"/>
           </w:tcPr>
           <w:p>
             <w:pPr>
@@ -1922,9 +1609,12 @@
         </w:tc>
       </w:tr>
       <w:tr>
+        <w:trPr>
+          <w:trHeight w:val="1490"/>
+        </w:trPr>
         <w:tc>
           <w:tcPr>
-            <w:tcW w:w="3020" w:type="dxa"/>
+            <w:tcW w:w="3179" w:type="dxa"/>
           </w:tcPr>
           <w:p>
             <w:pPr>
@@ -1933,120 +1623,8 @@
               <w:jc w:val="center"/>
               <w:rPr>
                 <w:rFonts w:ascii="Arial" w:hAnsi="Arial" w:cs="Arial"/>
-                <w:sz w:val="28"/>
-                <w:szCs w:val="28"/>
-                <w:lang w:val="en-US"/>
-              </w:rPr>
-            </w:pPr>
-            <w:proofErr w:type="spellStart"/>
-            <w:r>
-              <w:rPr>
-                <w:rFonts w:ascii="Arial" w:hAnsi="Arial" w:cs="Arial"/>
-                <w:sz w:val="28"/>
-                <w:szCs w:val="28"/>
-                <w:lang w:val="en-US"/>
-              </w:rPr>
-              <w:t>MainFrame</w:t>
-            </w:r>
-            <w:proofErr w:type="spellEnd"/>
-          </w:p>
-        </w:tc>
-        <w:tc>
-          <w:tcPr>
-            <w:tcW w:w="3021" w:type="dxa"/>
-          </w:tcPr>
-          <w:p>
-            <w:pPr>
-              <w:pStyle w:val="Listenabsatz"/>
-              <w:ind w:left="0"/>
-              <w:jc w:val="center"/>
-              <w:rPr>
-                <w:rFonts w:ascii="Arial" w:hAnsi="Arial" w:cs="Arial"/>
-                <w:sz w:val="28"/>
-                <w:szCs w:val="28"/>
-                <w:lang w:val="en-US"/>
-              </w:rPr>
-            </w:pPr>
-            <w:r>
-              <w:rPr>
-                <w:rFonts w:ascii="Arial" w:hAnsi="Arial" w:cs="Arial"/>
-                <w:sz w:val="28"/>
-                <w:szCs w:val="28"/>
-                <w:lang w:val="en-US"/>
-              </w:rPr>
-              <w:t>Class: Game</w:t>
-            </w:r>
-          </w:p>
-        </w:tc>
-        <w:tc>
-          <w:tcPr>
-            <w:tcW w:w="3021" w:type="dxa"/>
-          </w:tcPr>
-          <w:p>
-            <w:pPr>
-              <w:pStyle w:val="Listenabsatz"/>
-              <w:ind w:left="0"/>
-              <w:jc w:val="center"/>
-              <w:rPr>
-                <w:rFonts w:ascii="Arial" w:hAnsi="Arial" w:cs="Arial"/>
-                <w:sz w:val="28"/>
-                <w:szCs w:val="28"/>
-                <w:lang w:val="en-US"/>
-              </w:rPr>
-            </w:pPr>
-            <w:r>
-              <w:rPr>
-                <w:rFonts w:ascii="Arial" w:hAnsi="Arial" w:cs="Arial"/>
-                <w:sz w:val="28"/>
-                <w:szCs w:val="28"/>
-                <w:lang w:val="en-US"/>
-              </w:rPr>
-              <w:t>Class: Ball</w:t>
-            </w:r>
-          </w:p>
-        </w:tc>
-      </w:tr>
-      <w:tr>
-        <w:tc>
-          <w:tcPr>
-            <w:tcW w:w="3020" w:type="dxa"/>
-          </w:tcPr>
-          <w:p>
-            <w:pPr>
-              <w:pStyle w:val="Listenabsatz"/>
-              <w:ind w:left="0"/>
-              <w:jc w:val="center"/>
-              <w:rPr>
-                <w:rFonts w:ascii="Arial" w:hAnsi="Arial" w:cs="Arial"/>
-                <w:sz w:val="28"/>
-                <w:szCs w:val="28"/>
-                <w:lang w:val="en-US"/>
-              </w:rPr>
-            </w:pPr>
-            <w:proofErr w:type="spellStart"/>
-            <w:r>
-              <w:rPr>
-                <w:rFonts w:ascii="Arial" w:hAnsi="Arial" w:cs="Arial"/>
-                <w:sz w:val="28"/>
-                <w:szCs w:val="28"/>
-                <w:lang w:val="en-US"/>
-              </w:rPr>
-              <w:t>DrawPanel</w:t>
-            </w:r>
-            <w:proofErr w:type="spellEnd"/>
-          </w:p>
-        </w:tc>
-        <w:tc>
-          <w:tcPr>
-            <w:tcW w:w="3021" w:type="dxa"/>
-          </w:tcPr>
-          <w:p>
-            <w:pPr>
-              <w:pStyle w:val="Listenabsatz"/>
-              <w:ind w:left="0"/>
-              <w:jc w:val="center"/>
-              <w:rPr>
-                <w:rFonts w:ascii="Arial" w:hAnsi="Arial" w:cs="Arial"/>
+                <w:b/>
+                <w:bCs/>
                 <w:sz w:val="28"/>
                 <w:szCs w:val="28"/>
                 <w:lang w:val="en-US"/>
@@ -2056,7 +1634,7 @@
         </w:tc>
         <w:tc>
           <w:tcPr>
-            <w:tcW w:w="3021" w:type="dxa"/>
+            <w:tcW w:w="4439" w:type="dxa"/>
           </w:tcPr>
           <w:p>
             <w:pPr>
@@ -2065,6 +1643,8 @@
               <w:jc w:val="center"/>
               <w:rPr>
                 <w:rFonts w:ascii="Arial" w:hAnsi="Arial" w:cs="Arial"/>
+                <w:b/>
+                <w:bCs/>
                 <w:sz w:val="28"/>
                 <w:szCs w:val="28"/>
                 <w:lang w:val="en-US"/>
@@ -2073,6 +1653,298 @@
             <w:r>
               <w:rPr>
                 <w:rFonts w:ascii="Arial" w:hAnsi="Arial" w:cs="Arial"/>
+                <w:b/>
+                <w:bCs/>
+                <w:sz w:val="28"/>
+                <w:szCs w:val="28"/>
+                <w:lang w:val="en-US"/>
+              </w:rPr>
+              <w:t>Class: Game</w:t>
+            </w:r>
+          </w:p>
+          <w:p>
+            <w:pPr>
+              <w:pStyle w:val="Listenabsatz"/>
+              <w:numPr>
+                <w:ilvl w:val="0"/>
+                <w:numId w:val="4"/>
+              </w:numPr>
+              <w:rPr>
+                <w:rFonts w:ascii="Arial" w:hAnsi="Arial" w:cs="Arial"/>
+                <w:b/>
+                <w:bCs/>
+                <w:sz w:val="28"/>
+                <w:szCs w:val="28"/>
+                <w:lang w:val="en-US"/>
+              </w:rPr>
+            </w:pPr>
+            <w:r>
+              <w:rPr>
+                <w:rFonts w:ascii="Arial" w:hAnsi="Arial" w:cs="Arial"/>
+                <w:b/>
+                <w:bCs/>
+                <w:sz w:val="28"/>
+                <w:szCs w:val="28"/>
+                <w:lang w:val="en-US"/>
+              </w:rPr>
+              <w:t>Scoresystem</w:t>
+            </w:r>
+          </w:p>
+          <w:p>
+            <w:pPr>
+              <w:pStyle w:val="Listenabsatz"/>
+              <w:numPr>
+                <w:ilvl w:val="0"/>
+                <w:numId w:val="4"/>
+              </w:numPr>
+              <w:rPr>
+                <w:rFonts w:ascii="Arial" w:hAnsi="Arial" w:cs="Arial"/>
+                <w:b/>
+                <w:bCs/>
+                <w:sz w:val="28"/>
+                <w:szCs w:val="28"/>
+                <w:lang w:val="en-US"/>
+              </w:rPr>
+            </w:pPr>
+            <w:r>
+              <w:rPr>
+                <w:rFonts w:ascii="Arial" w:hAnsi="Arial" w:cs="Arial"/>
+                <w:b/>
+                <w:bCs/>
+                <w:sz w:val="28"/>
+                <w:szCs w:val="28"/>
+                <w:lang w:val="en-US"/>
+              </w:rPr>
+              <w:t>isGameOver()</w:t>
+            </w:r>
+          </w:p>
+        </w:tc>
+        <w:tc>
+          <w:tcPr>
+            <w:tcW w:w="3655" w:type="dxa"/>
+          </w:tcPr>
+          <w:p>
+            <w:pPr>
+              <w:pStyle w:val="Listenabsatz"/>
+              <w:ind w:left="0"/>
+              <w:rPr>
+                <w:rFonts w:ascii="Arial" w:hAnsi="Arial" w:cs="Arial"/>
+                <w:b/>
+                <w:bCs/>
+                <w:sz w:val="28"/>
+                <w:szCs w:val="28"/>
+                <w:lang w:val="en-US"/>
+              </w:rPr>
+            </w:pPr>
+          </w:p>
+        </w:tc>
+      </w:tr>
+      <w:tr>
+        <w:trPr>
+          <w:trHeight w:val="477"/>
+        </w:trPr>
+        <w:tc>
+          <w:tcPr>
+            <w:tcW w:w="3179" w:type="dxa"/>
+          </w:tcPr>
+          <w:p>
+            <w:pPr>
+              <w:pStyle w:val="Listenabsatz"/>
+              <w:ind w:left="0"/>
+              <w:jc w:val="center"/>
+              <w:rPr>
+                <w:rFonts w:ascii="Arial" w:hAnsi="Arial" w:cs="Arial"/>
+                <w:b/>
+                <w:bCs/>
+                <w:sz w:val="28"/>
+                <w:szCs w:val="28"/>
+                <w:lang w:val="en-US"/>
+              </w:rPr>
+            </w:pPr>
+          </w:p>
+        </w:tc>
+        <w:tc>
+          <w:tcPr>
+            <w:tcW w:w="4439" w:type="dxa"/>
+          </w:tcPr>
+          <w:p>
+            <w:pPr>
+              <w:pStyle w:val="Listenabsatz"/>
+              <w:rPr>
+                <w:rFonts w:ascii="Arial" w:hAnsi="Arial" w:cs="Arial"/>
+                <w:b/>
+                <w:bCs/>
+                <w:sz w:val="28"/>
+                <w:szCs w:val="28"/>
+                <w:lang w:val="en-US"/>
+              </w:rPr>
+            </w:pPr>
+            <w:r>
+              <w:rPr>
+                <w:rFonts w:ascii="Arial" w:hAnsi="Arial" w:cs="Arial"/>
+                <w:b/>
+                <w:bCs/>
+                <w:sz w:val="28"/>
+                <w:szCs w:val="28"/>
+                <w:lang w:val="en-US"/>
+              </w:rPr>
+              <w:t>Class: Ball</w:t>
+            </w:r>
+          </w:p>
+          <w:p>
+            <w:pPr>
+              <w:pStyle w:val="Listenabsatz"/>
+              <w:numPr>
+                <w:ilvl w:val="0"/>
+                <w:numId w:val="4"/>
+              </w:numPr>
+              <w:rPr>
+                <w:rFonts w:ascii="Arial" w:hAnsi="Arial" w:cs="Arial"/>
+                <w:b/>
+                <w:bCs/>
+                <w:sz w:val="28"/>
+                <w:szCs w:val="28"/>
+                <w:lang w:val="en-US"/>
+              </w:rPr>
+            </w:pPr>
+            <w:r>
+              <w:rPr>
+                <w:rFonts w:ascii="Arial" w:hAnsi="Arial" w:cs="Arial"/>
+                <w:b/>
+                <w:bCs/>
+                <w:sz w:val="28"/>
+                <w:szCs w:val="28"/>
+                <w:lang w:val="en-US"/>
+              </w:rPr>
+              <w:t>right Ball color(random)</w:t>
+            </w:r>
+          </w:p>
+        </w:tc>
+        <w:tc>
+          <w:tcPr>
+            <w:tcW w:w="3655" w:type="dxa"/>
+          </w:tcPr>
+          <w:p>
+            <w:pPr>
+              <w:pStyle w:val="Listenabsatz"/>
+              <w:ind w:left="0"/>
+              <w:jc w:val="center"/>
+              <w:rPr>
+                <w:rFonts w:ascii="Arial" w:hAnsi="Arial" w:cs="Arial"/>
+                <w:b/>
+                <w:bCs/>
+                <w:sz w:val="28"/>
+                <w:szCs w:val="28"/>
+                <w:lang w:val="en-US"/>
+              </w:rPr>
+            </w:pPr>
+            <w:r>
+              <w:rPr>
+                <w:rFonts w:ascii="Arial" w:hAnsi="Arial" w:cs="Arial"/>
+                <w:b/>
+                <w:bCs/>
+                <w:sz w:val="28"/>
+                <w:szCs w:val="28"/>
+                <w:lang w:val="en-US"/>
+              </w:rPr>
+              <w:t>Class: Ball</w:t>
+            </w:r>
+          </w:p>
+          <w:p>
+            <w:pPr>
+              <w:pStyle w:val="Listenabsatz"/>
+              <w:numPr>
+                <w:ilvl w:val="0"/>
+                <w:numId w:val="4"/>
+              </w:numPr>
+              <w:rPr>
+                <w:rFonts w:ascii="Arial" w:hAnsi="Arial" w:cs="Arial"/>
+                <w:b/>
+                <w:bCs/>
+                <w:sz w:val="28"/>
+                <w:szCs w:val="28"/>
+                <w:lang w:val="en-US"/>
+              </w:rPr>
+            </w:pPr>
+            <w:r>
+              <w:rPr>
+                <w:rFonts w:ascii="Arial" w:hAnsi="Arial" w:cs="Arial"/>
+                <w:b/>
+                <w:bCs/>
+                <w:sz w:val="28"/>
+                <w:szCs w:val="28"/>
+                <w:lang w:val="en-US"/>
+              </w:rPr>
+              <w:t>Collision</w:t>
+            </w:r>
+          </w:p>
+        </w:tc>
+      </w:tr>
+      <w:tr>
+        <w:trPr>
+          <w:trHeight w:val="477"/>
+        </w:trPr>
+        <w:tc>
+          <w:tcPr>
+            <w:tcW w:w="3179" w:type="dxa"/>
+          </w:tcPr>
+          <w:p>
+            <w:pPr>
+              <w:pStyle w:val="Listenabsatz"/>
+              <w:ind w:left="0"/>
+              <w:jc w:val="center"/>
+              <w:rPr>
+                <w:rFonts w:ascii="Arial" w:hAnsi="Arial" w:cs="Arial"/>
+                <w:b/>
+                <w:bCs/>
+                <w:sz w:val="28"/>
+                <w:szCs w:val="28"/>
+                <w:lang w:val="en-US"/>
+              </w:rPr>
+            </w:pPr>
+          </w:p>
+        </w:tc>
+        <w:tc>
+          <w:tcPr>
+            <w:tcW w:w="4439" w:type="dxa"/>
+          </w:tcPr>
+          <w:p>
+            <w:pPr>
+              <w:pStyle w:val="Listenabsatz"/>
+              <w:rPr>
+                <w:rFonts w:ascii="Arial" w:hAnsi="Arial" w:cs="Arial"/>
+                <w:b/>
+                <w:bCs/>
+                <w:sz w:val="28"/>
+                <w:szCs w:val="28"/>
+                <w:lang w:val="en-US"/>
+              </w:rPr>
+            </w:pPr>
+          </w:p>
+        </w:tc>
+        <w:tc>
+          <w:tcPr>
+            <w:tcW w:w="3655" w:type="dxa"/>
+          </w:tcPr>
+          <w:p>
+            <w:pPr>
+              <w:pStyle w:val="Listenabsatz"/>
+              <w:ind w:left="0"/>
+              <w:jc w:val="center"/>
+              <w:rPr>
+                <w:rFonts w:ascii="Arial" w:hAnsi="Arial" w:cs="Arial"/>
+                <w:b/>
+                <w:bCs/>
+                <w:sz w:val="28"/>
+                <w:szCs w:val="28"/>
+                <w:lang w:val="en-US"/>
+              </w:rPr>
+            </w:pPr>
+            <w:r>
+              <w:rPr>
+                <w:rFonts w:ascii="Arial" w:hAnsi="Arial" w:cs="Arial"/>
+                <w:b/>
+                <w:bCs/>
                 <w:sz w:val="28"/>
                 <w:szCs w:val="28"/>
                 <w:lang w:val="en-US"/>
@@ -2083,9 +1955,12 @@
         </w:tc>
       </w:tr>
       <w:tr>
+        <w:trPr>
+          <w:trHeight w:val="496"/>
+        </w:trPr>
         <w:tc>
           <w:tcPr>
-            <w:tcW w:w="3020" w:type="dxa"/>
+            <w:tcW w:w="3179" w:type="dxa"/>
           </w:tcPr>
           <w:p>
             <w:pPr>
@@ -2094,35 +1969,8 @@
               <w:jc w:val="center"/>
               <w:rPr>
                 <w:rFonts w:ascii="Arial" w:hAnsi="Arial" w:cs="Arial"/>
-                <w:sz w:val="28"/>
-                <w:szCs w:val="28"/>
-                <w:lang w:val="en-US"/>
-              </w:rPr>
-            </w:pPr>
-            <w:proofErr w:type="spellStart"/>
-            <w:r>
-              <w:rPr>
-                <w:rFonts w:ascii="Arial" w:hAnsi="Arial" w:cs="Arial"/>
-                <w:sz w:val="28"/>
-                <w:szCs w:val="28"/>
-                <w:lang w:val="en-US"/>
-              </w:rPr>
-              <w:t>Scoresystem</w:t>
-            </w:r>
-            <w:proofErr w:type="spellEnd"/>
-          </w:p>
-        </w:tc>
-        <w:tc>
-          <w:tcPr>
-            <w:tcW w:w="3021" w:type="dxa"/>
-          </w:tcPr>
-          <w:p>
-            <w:pPr>
-              <w:pStyle w:val="Listenabsatz"/>
-              <w:ind w:left="0"/>
-              <w:jc w:val="center"/>
-              <w:rPr>
-                <w:rFonts w:ascii="Arial" w:hAnsi="Arial" w:cs="Arial"/>
+                <w:b/>
+                <w:bCs/>
                 <w:sz w:val="28"/>
                 <w:szCs w:val="28"/>
                 <w:lang w:val="en-US"/>
@@ -2132,7 +1980,7 @@
         </w:tc>
         <w:tc>
           <w:tcPr>
-            <w:tcW w:w="3021" w:type="dxa"/>
+            <w:tcW w:w="4439" w:type="dxa"/>
           </w:tcPr>
           <w:p>
             <w:pPr>
@@ -2141,6 +1989,144 @@
               <w:jc w:val="center"/>
               <w:rPr>
                 <w:rFonts w:ascii="Arial" w:hAnsi="Arial" w:cs="Arial"/>
+                <w:b/>
+                <w:bCs/>
+                <w:sz w:val="28"/>
+                <w:szCs w:val="28"/>
+                <w:lang w:val="en-US"/>
+              </w:rPr>
+            </w:pPr>
+          </w:p>
+        </w:tc>
+        <w:tc>
+          <w:tcPr>
+            <w:tcW w:w="3655" w:type="dxa"/>
+          </w:tcPr>
+          <w:p>
+            <w:pPr>
+              <w:pStyle w:val="Listenabsatz"/>
+              <w:ind w:left="0"/>
+              <w:jc w:val="center"/>
+              <w:rPr>
+                <w:rFonts w:ascii="Arial" w:hAnsi="Arial" w:cs="Arial"/>
+                <w:b/>
+                <w:bCs/>
+                <w:sz w:val="28"/>
+                <w:szCs w:val="28"/>
+                <w:lang w:val="en-US"/>
+              </w:rPr>
+            </w:pPr>
+            <w:r>
+              <w:rPr>
+                <w:rFonts w:ascii="Arial" w:hAnsi="Arial" w:cs="Arial"/>
+                <w:b/>
+                <w:bCs/>
+                <w:sz w:val="28"/>
+                <w:szCs w:val="28"/>
+                <w:lang w:val="en-US"/>
+              </w:rPr>
+              <w:t>DrawPanel</w:t>
+            </w:r>
+          </w:p>
+        </w:tc>
+      </w:tr>
+      <w:tr>
+        <w:trPr>
+          <w:trHeight w:val="496"/>
+        </w:trPr>
+        <w:tc>
+          <w:tcPr>
+            <w:tcW w:w="3179" w:type="dxa"/>
+          </w:tcPr>
+          <w:p>
+            <w:pPr>
+              <w:pStyle w:val="Listenabsatz"/>
+              <w:ind w:left="0"/>
+              <w:jc w:val="center"/>
+              <w:rPr>
+                <w:rFonts w:ascii="Arial" w:hAnsi="Arial" w:cs="Arial"/>
+                <w:b/>
+                <w:bCs/>
+                <w:sz w:val="28"/>
+                <w:szCs w:val="28"/>
+                <w:lang w:val="en-US"/>
+              </w:rPr>
+            </w:pPr>
+          </w:p>
+        </w:tc>
+        <w:tc>
+          <w:tcPr>
+            <w:tcW w:w="4439" w:type="dxa"/>
+          </w:tcPr>
+          <w:p>
+            <w:pPr>
+              <w:pStyle w:val="Listenabsatz"/>
+              <w:ind w:left="0"/>
+              <w:jc w:val="center"/>
+              <w:rPr>
+                <w:rFonts w:ascii="Arial" w:hAnsi="Arial" w:cs="Arial"/>
+                <w:b/>
+                <w:bCs/>
+                <w:sz w:val="28"/>
+                <w:szCs w:val="28"/>
+                <w:lang w:val="en-US"/>
+              </w:rPr>
+            </w:pPr>
+            <w:r>
+              <w:rPr>
+                <w:rFonts w:ascii="Arial" w:hAnsi="Arial" w:cs="Arial"/>
+                <w:b/>
+                <w:bCs/>
+                <w:sz w:val="28"/>
+                <w:szCs w:val="28"/>
+                <w:lang w:val="en-US"/>
+              </w:rPr>
+              <w:t>MainFrame</w:t>
+            </w:r>
+          </w:p>
+          <w:p>
+            <w:pPr>
+              <w:pStyle w:val="Listenabsatz"/>
+              <w:numPr>
+                <w:ilvl w:val="0"/>
+                <w:numId w:val="4"/>
+              </w:numPr>
+              <w:jc w:val="center"/>
+              <w:rPr>
+                <w:rFonts w:ascii="Arial" w:hAnsi="Arial" w:cs="Arial"/>
+                <w:b/>
+                <w:bCs/>
+                <w:sz w:val="28"/>
+                <w:szCs w:val="28"/>
+                <w:lang w:val="en-US"/>
+              </w:rPr>
+            </w:pPr>
+            <w:r>
+              <w:rPr>
+                <w:rFonts w:ascii="Arial" w:hAnsi="Arial" w:cs="Arial"/>
+                <w:b/>
+                <w:bCs/>
+                <w:sz w:val="28"/>
+                <w:szCs w:val="28"/>
+                <w:lang w:val="en-US"/>
+              </w:rPr>
+              <w:t>Game Over Scale</w:t>
+            </w:r>
+          </w:p>
+        </w:tc>
+        <w:tc>
+          <w:tcPr>
+            <w:tcW w:w="3655" w:type="dxa"/>
+          </w:tcPr>
+          <w:p>
+            <w:pPr>
+              <w:pStyle w:val="Listenabsatz"/>
+              <w:ind w:left="0"/>
+              <w:jc w:val="center"/>
+              <w:rPr>
+                <w:rFonts w:ascii="Arial" w:hAnsi="Arial" w:cs="Arial"/>
+                <w:b/>
+                <w:bCs/>
                 <w:sz w:val="28"/>
                 <w:szCs w:val="28"/>
                 <w:lang w:val="en-US"/>
@@ -2150,9 +2136,12 @@
         </w:tc>
       </w:tr>
       <w:tr>
+        <w:trPr>
+          <w:trHeight w:val="477"/>
+        </w:trPr>
         <w:tc>
           <w:tcPr>
-            <w:tcW w:w="3020" w:type="dxa"/>
+            <w:tcW w:w="3179" w:type="dxa"/>
           </w:tcPr>
           <w:p>
             <w:pPr>
@@ -2161,6 +2150,8 @@
               <w:jc w:val="center"/>
               <w:rPr>
                 <w:rFonts w:ascii="Arial" w:hAnsi="Arial" w:cs="Arial"/>
+                <w:b/>
+                <w:bCs/>
                 <w:sz w:val="28"/>
                 <w:szCs w:val="28"/>
                 <w:lang w:val="en-US"/>
@@ -2169,6 +2160,8 @@
             <w:r>
               <w:rPr>
                 <w:rFonts w:ascii="Arial" w:hAnsi="Arial" w:cs="Arial"/>
+                <w:b/>
+                <w:bCs/>
                 <w:sz w:val="28"/>
                 <w:szCs w:val="28"/>
                 <w:lang w:val="en-US"/>
@@ -2179,7 +2172,7 @@
         </w:tc>
         <w:tc>
           <w:tcPr>
-            <w:tcW w:w="3021" w:type="dxa"/>
+            <w:tcW w:w="4439" w:type="dxa"/>
           </w:tcPr>
           <w:p>
             <w:pPr>
@@ -2188,6 +2181,8 @@
               <w:jc w:val="center"/>
               <w:rPr>
                 <w:rFonts w:ascii="Arial" w:hAnsi="Arial" w:cs="Arial"/>
+                <w:b/>
+                <w:bCs/>
                 <w:sz w:val="28"/>
                 <w:szCs w:val="28"/>
                 <w:lang w:val="en-US"/>
@@ -2197,7 +2192,7 @@
         </w:tc>
         <w:tc>
           <w:tcPr>
-            <w:tcW w:w="3021" w:type="dxa"/>
+            <w:tcW w:w="3655" w:type="dxa"/>
           </w:tcPr>
           <w:p>
             <w:pPr>
@@ -2206,62 +2201,8 @@
               <w:jc w:val="center"/>
               <w:rPr>
                 <w:rFonts w:ascii="Arial" w:hAnsi="Arial" w:cs="Arial"/>
-                <w:sz w:val="28"/>
-                <w:szCs w:val="28"/>
-                <w:lang w:val="en-US"/>
-              </w:rPr>
-            </w:pPr>
-          </w:p>
-        </w:tc>
-      </w:tr>
-      <w:tr>
-        <w:tc>
-          <w:tcPr>
-            <w:tcW w:w="3020" w:type="dxa"/>
-          </w:tcPr>
-          <w:p>
-            <w:pPr>
-              <w:pStyle w:val="Listenabsatz"/>
-              <w:ind w:left="0"/>
-              <w:jc w:val="center"/>
-              <w:rPr>
-                <w:rFonts w:ascii="Arial" w:hAnsi="Arial" w:cs="Arial"/>
-                <w:sz w:val="28"/>
-                <w:szCs w:val="28"/>
-                <w:lang w:val="en-US"/>
-              </w:rPr>
-            </w:pPr>
-          </w:p>
-        </w:tc>
-        <w:tc>
-          <w:tcPr>
-            <w:tcW w:w="3021" w:type="dxa"/>
-          </w:tcPr>
-          <w:p>
-            <w:pPr>
-              <w:pStyle w:val="Listenabsatz"/>
-              <w:ind w:left="0"/>
-              <w:jc w:val="center"/>
-              <w:rPr>
-                <w:rFonts w:ascii="Arial" w:hAnsi="Arial" w:cs="Arial"/>
-                <w:sz w:val="28"/>
-                <w:szCs w:val="28"/>
-                <w:lang w:val="en-US"/>
-              </w:rPr>
-            </w:pPr>
-          </w:p>
-        </w:tc>
-        <w:tc>
-          <w:tcPr>
-            <w:tcW w:w="3021" w:type="dxa"/>
-          </w:tcPr>
-          <w:p>
-            <w:pPr>
-              <w:pStyle w:val="Listenabsatz"/>
-              <w:ind w:left="0"/>
-              <w:jc w:val="center"/>
-              <w:rPr>
-                <w:rFonts w:ascii="Arial" w:hAnsi="Arial" w:cs="Arial"/>
+                <w:b/>
+                <w:bCs/>
                 <w:sz w:val="28"/>
                 <w:szCs w:val="28"/>
                 <w:lang w:val="en-US"/>
@@ -2448,7 +2389,7 @@
       <w:rPr>
         <w:noProof/>
       </w:rPr>
-      <w:t>09.05.2024</w:t>
+      <w:t>23.05.2024</w:t>
     </w:r>
     <w:r>
       <w:fldChar w:fldCharType="end"/>
@@ -4248,23 +4189,6 @@
 </file>
 
 <file path=customXml/item1.xml><?xml version="1.0" encoding="utf-8"?>
-<p:properties xmlns:p="http://schemas.microsoft.com/office/2006/metadata/properties" xmlns:xsi="http://www.w3.org/2001/XMLSchema-instance" xmlns:pc="http://schemas.microsoft.com/office/infopath/2007/PartnerControls">
-  <documentManagement>
-    <_activity xmlns="d6e8e40f-7d04-4bd3-afa0-5f49c3a3f7f2" xsi:nil="true"/>
-  </documentManagement>
-</p:properties>
-</file>
-
-<file path=customXml/item2.xml><?xml version="1.0" encoding="utf-8"?>
-<?mso-contentType ?>
-<FormTemplates xmlns="http://schemas.microsoft.com/sharepoint/v3/contenttype/forms">
-  <Display>DocumentLibraryForm</Display>
-  <Edit>DocumentLibraryForm</Edit>
-  <New>DocumentLibraryForm</New>
-</FormTemplates>
-</file>
-
-<file path=customXml/item3.xml><?xml version="1.0" encoding="utf-8"?>
 <ct:contentTypeSchema xmlns:ct="http://schemas.microsoft.com/office/2006/metadata/contentType" xmlns:ma="http://schemas.microsoft.com/office/2006/metadata/properties/metaAttributes" ct:_="" ma:_="" ma:contentTypeName="Document" ma:contentTypeID="0x0101008A8EFA7785B55543A9916270641FA81E" ma:contentTypeVersion="18" ma:contentTypeDescription="Create a new document." ma:contentTypeScope="" ma:versionID="9627b76c41009fe797dfe5222581f9b2">
   <xsd:schema xmlns:xsd="http://www.w3.org/2001/XMLSchema" xmlns:xs="http://www.w3.org/2001/XMLSchema" xmlns:p="http://schemas.microsoft.com/office/2006/metadata/properties" xmlns:ns3="a194d0fc-bacd-42ee-898b-d78d74af8e34" xmlns:ns4="d6e8e40f-7d04-4bd3-afa0-5f49c3a3f7f2" targetNamespace="http://schemas.microsoft.com/office/2006/metadata/properties" ma:root="true" ma:fieldsID="bf29621b50b0f549b4252cb85a0f9b8a" ns3:_="" ns4:_="">
     <xsd:import namespace="a194d0fc-bacd-42ee-898b-d78d74af8e34"/>
@@ -4517,25 +4441,24 @@
 </ct:contentTypeSchema>
 </file>
 
-<file path=customXml/itemProps1.xml><?xml version="1.0" encoding="utf-8"?>
-<ds:datastoreItem xmlns:ds="http://schemas.openxmlformats.org/officeDocument/2006/customXml" ds:itemID="{72496EA4-D9DD-48B7-BD5E-DC7C65D189AA}">
-  <ds:schemaRefs>
-    <ds:schemaRef ds:uri="http://schemas.microsoft.com/office/2006/metadata/properties"/>
-    <ds:schemaRef ds:uri="http://schemas.microsoft.com/office/infopath/2007/PartnerControls"/>
-    <ds:schemaRef ds:uri="d6e8e40f-7d04-4bd3-afa0-5f49c3a3f7f2"/>
-  </ds:schemaRefs>
-</ds:datastoreItem>
+<file path=customXml/item2.xml><?xml version="1.0" encoding="utf-8"?>
+<?mso-contentType ?>
+<FormTemplates xmlns="http://schemas.microsoft.com/sharepoint/v3/contenttype/forms">
+  <Display>DocumentLibraryForm</Display>
+  <Edit>DocumentLibraryForm</Edit>
+  <New>DocumentLibraryForm</New>
+</FormTemplates>
 </file>
 
-<file path=customXml/itemProps2.xml><?xml version="1.0" encoding="utf-8"?>
-<ds:datastoreItem xmlns:ds="http://schemas.openxmlformats.org/officeDocument/2006/customXml" ds:itemID="{727539E7-58A5-445D-9842-CF293F4A7B05}">
-  <ds:schemaRefs>
-    <ds:schemaRef ds:uri="http://schemas.microsoft.com/sharepoint/v3/contenttype/forms"/>
-  </ds:schemaRefs>
-</ds:datastoreItem>
+<file path=customXml/item3.xml><?xml version="1.0" encoding="utf-8"?>
+<p:properties xmlns:p="http://schemas.microsoft.com/office/2006/metadata/properties" xmlns:xsi="http://www.w3.org/2001/XMLSchema-instance" xmlns:pc="http://schemas.microsoft.com/office/infopath/2007/PartnerControls">
+  <documentManagement>
+    <_activity xmlns="d6e8e40f-7d04-4bd3-afa0-5f49c3a3f7f2" xsi:nil="true"/>
+  </documentManagement>
+</p:properties>
 </file>
 
-<file path=customXml/itemProps3.xml><?xml version="1.0" encoding="utf-8"?>
+<file path=customXml/itemProps1.xml><?xml version="1.0" encoding="utf-8"?>
 <ds:datastoreItem xmlns:ds="http://schemas.openxmlformats.org/officeDocument/2006/customXml" ds:itemID="{49BD819C-35A0-45A7-B121-648D2A88803B}">
   <ds:schemaRefs>
     <ds:schemaRef ds:uri="http://schemas.microsoft.com/office/2006/metadata/contentType"/>
@@ -4552,4 +4475,22 @@
     <ds:schemaRef ds:uri="http://schemas.microsoft.com/internal/obd"/>
   </ds:schemaRefs>
 </ds:datastoreItem>
+</file>
+
+<file path=customXml/itemProps2.xml><?xml version="1.0" encoding="utf-8"?>
+<ds:datastoreItem xmlns:ds="http://schemas.openxmlformats.org/officeDocument/2006/customXml" ds:itemID="{727539E7-58A5-445D-9842-CF293F4A7B05}">
+  <ds:schemaRefs>
+    <ds:schemaRef ds:uri="http://schemas.microsoft.com/sharepoint/v3/contenttype/forms"/>
+  </ds:schemaRefs>
+</ds:datastoreItem>
+</file>
+
+<file path=customXml/itemProps3.xml><?xml version="1.0" encoding="utf-8"?>
+<ds:datastoreItem xmlns:ds="http://schemas.openxmlformats.org/officeDocument/2006/customXml" ds:itemID="{72496EA4-D9DD-48B7-BD5E-DC7C65D189AA}">
+  <ds:schemaRefs>
+    <ds:schemaRef ds:uri="http://schemas.microsoft.com/office/2006/metadata/properties"/>
+    <ds:schemaRef ds:uri="http://schemas.microsoft.com/office/infopath/2007/PartnerControls"/>
+    <ds:schemaRef ds:uri="d6e8e40f-7d04-4bd3-afa0-5f49c3a3f7f2"/>
+  </ds:schemaRefs>
+</ds:datastoreItem>
 </file>
</xml_diff>

<commit_message>
isGameOver(), looseframe, update Word Doc
</commit_message>
<xml_diff>
--- a/Progr_Projet_2GIN_Ben.docx
+++ b/Progr_Projet_2GIN_Ben.docx
@@ -23,6 +23,7 @@
           <w:lang w:val="en-US"/>
         </w:rPr>
       </w:pPr>
+      <w:proofErr w:type="spellStart"/>
       <w:r>
         <w:rPr>
           <w:rFonts w:ascii="Arial" w:hAnsi="Arial" w:cs="Arial"/>
@@ -33,47 +34,50 @@
           <w:u w:val="single"/>
           <w:lang w:val="en-US"/>
         </w:rPr>
-        <w:t>Progr Projet 2GIN</w:t>
-      </w:r>
-    </w:p>
-    <w:p>
-      <w:pPr>
+        <w:t>Progr</w:t>
+      </w:r>
+      <w:proofErr w:type="spellEnd"/>
+      <w:r>
         <w:rPr>
           <w:rFonts w:ascii="Arial" w:hAnsi="Arial" w:cs="Arial"/>
           <w:b/>
           <w:bCs/>
-          <w:sz w:val="28"/>
-          <w:szCs w:val="28"/>
+          <w:sz w:val="48"/>
+          <w:szCs w:val="48"/>
           <w:u w:val="single"/>
           <w:lang w:val="en-US"/>
         </w:rPr>
-      </w:pPr>
-    </w:p>
-    <w:p>
-      <w:pPr>
+        <w:t xml:space="preserve"> </w:t>
+      </w:r>
+      <w:proofErr w:type="spellStart"/>
+      <w:r>
         <w:rPr>
           <w:rFonts w:ascii="Arial" w:hAnsi="Arial" w:cs="Arial"/>
           <w:b/>
           <w:bCs/>
-          <w:sz w:val="28"/>
-          <w:szCs w:val="28"/>
+          <w:sz w:val="48"/>
+          <w:szCs w:val="48"/>
           <w:u w:val="single"/>
           <w:lang w:val="en-US"/>
         </w:rPr>
-      </w:pPr>
+        <w:t>Projet</w:t>
+      </w:r>
+      <w:proofErr w:type="spellEnd"/>
       <w:r>
         <w:rPr>
           <w:rFonts w:ascii="Arial" w:hAnsi="Arial" w:cs="Arial"/>
           <w:b/>
           <w:bCs/>
-          <w:sz w:val="28"/>
-          <w:szCs w:val="28"/>
+          <w:sz w:val="48"/>
+          <w:szCs w:val="48"/>
           <w:u w:val="single"/>
           <w:lang w:val="en-US"/>
         </w:rPr>
-        <w:t xml:space="preserve">Game: Color </w:t>
-      </w:r>
-      <w:r>
+        <w:t xml:space="preserve"> 2GIN</w:t>
+      </w:r>
+    </w:p>
+    <w:p>
+      <w:pPr>
         <w:rPr>
           <w:rFonts w:ascii="Arial" w:hAnsi="Arial" w:cs="Arial"/>
           <w:b/>
@@ -83,6 +87,42 @@
           <w:u w:val="single"/>
           <w:lang w:val="en-US"/>
         </w:rPr>
+      </w:pPr>
+    </w:p>
+    <w:p>
+      <w:pPr>
+        <w:rPr>
+          <w:rFonts w:ascii="Arial" w:hAnsi="Arial" w:cs="Arial"/>
+          <w:b/>
+          <w:bCs/>
+          <w:sz w:val="28"/>
+          <w:szCs w:val="28"/>
+          <w:u w:val="single"/>
+          <w:lang w:val="en-US"/>
+        </w:rPr>
+      </w:pPr>
+      <w:r>
+        <w:rPr>
+          <w:rFonts w:ascii="Arial" w:hAnsi="Arial" w:cs="Arial"/>
+          <w:b/>
+          <w:bCs/>
+          <w:sz w:val="28"/>
+          <w:szCs w:val="28"/>
+          <w:u w:val="single"/>
+          <w:lang w:val="en-US"/>
+        </w:rPr>
+        <w:t xml:space="preserve">Game: Color </w:t>
+      </w:r>
+      <w:r>
+        <w:rPr>
+          <w:rFonts w:ascii="Arial" w:hAnsi="Arial" w:cs="Arial"/>
+          <w:b/>
+          <w:bCs/>
+          <w:sz w:val="28"/>
+          <w:szCs w:val="28"/>
+          <w:u w:val="single"/>
+          <w:lang w:val="en-US"/>
+        </w:rPr>
         <w:t>Bouncing Ball</w:t>
       </w:r>
     </w:p>
@@ -187,7 +227,29 @@
           <w:szCs w:val="28"/>
           <w:lang w:val="en-US"/>
         </w:rPr>
-        <w:t>by 30 degress by using the left mouse button to turn it to the left or the right button to turn it to the right.</w:t>
+        <w:t xml:space="preserve">by 30 </w:t>
+      </w:r>
+      <w:proofErr w:type="spellStart"/>
+      <w:r>
+        <w:rPr>
+          <w:rFonts w:ascii="Arial" w:hAnsi="Arial" w:cs="Arial"/>
+          <w:color w:val="auto"/>
+          <w:sz w:val="28"/>
+          <w:szCs w:val="28"/>
+          <w:lang w:val="en-US"/>
+        </w:rPr>
+        <w:t>degress</w:t>
+      </w:r>
+      <w:proofErr w:type="spellEnd"/>
+      <w:r>
+        <w:rPr>
+          <w:rFonts w:ascii="Arial" w:hAnsi="Arial" w:cs="Arial"/>
+          <w:color w:val="auto"/>
+          <w:sz w:val="28"/>
+          <w:szCs w:val="28"/>
+          <w:lang w:val="en-US"/>
+        </w:rPr>
+        <w:t xml:space="preserve"> by using the left mouse button to turn it to the left or the right button to turn it to the right.</w:t>
       </w:r>
       <w:r>
         <w:rPr>
@@ -665,14 +727,25 @@
           <w:lang w:val="en-US"/>
         </w:rPr>
       </w:pPr>
-      <w:r>
-        <w:rPr>
-          <w:rFonts w:ascii="Arial" w:hAnsi="Arial" w:cs="Arial"/>
-          <w:sz w:val="28"/>
-          <w:szCs w:val="28"/>
-          <w:lang w:val="en-US"/>
-        </w:rPr>
-        <w:t>Circle()</w:t>
+      <w:proofErr w:type="gramStart"/>
+      <w:r>
+        <w:rPr>
+          <w:rFonts w:ascii="Arial" w:hAnsi="Arial" w:cs="Arial"/>
+          <w:sz w:val="28"/>
+          <w:szCs w:val="28"/>
+          <w:lang w:val="en-US"/>
+        </w:rPr>
+        <w:t>Circle(</w:t>
+      </w:r>
+      <w:proofErr w:type="gramEnd"/>
+      <w:r>
+        <w:rPr>
+          <w:rFonts w:ascii="Arial" w:hAnsi="Arial" w:cs="Arial"/>
+          <w:sz w:val="28"/>
+          <w:szCs w:val="28"/>
+          <w:lang w:val="en-US"/>
+        </w:rPr>
+        <w:t>)</w:t>
       </w:r>
       <w:r>
         <w:rPr>
@@ -698,14 +771,36 @@
           <w:lang w:val="en-US"/>
         </w:rPr>
       </w:pPr>
-      <w:r>
-        <w:rPr>
-          <w:rFonts w:ascii="Arial" w:hAnsi="Arial" w:cs="Arial"/>
-          <w:sz w:val="28"/>
-          <w:szCs w:val="28"/>
-          <w:lang w:val="en-US"/>
-        </w:rPr>
-        <w:t>moveLeft()</w:t>
+      <w:proofErr w:type="spellStart"/>
+      <w:proofErr w:type="gramStart"/>
+      <w:r>
+        <w:rPr>
+          <w:rFonts w:ascii="Arial" w:hAnsi="Arial" w:cs="Arial"/>
+          <w:sz w:val="28"/>
+          <w:szCs w:val="28"/>
+          <w:lang w:val="en-US"/>
+        </w:rPr>
+        <w:t>moveLeft</w:t>
+      </w:r>
+      <w:proofErr w:type="spellEnd"/>
+      <w:r>
+        <w:rPr>
+          <w:rFonts w:ascii="Arial" w:hAnsi="Arial" w:cs="Arial"/>
+          <w:sz w:val="28"/>
+          <w:szCs w:val="28"/>
+          <w:lang w:val="en-US"/>
+        </w:rPr>
+        <w:t>(</w:t>
+      </w:r>
+      <w:proofErr w:type="gramEnd"/>
+      <w:r>
+        <w:rPr>
+          <w:rFonts w:ascii="Arial" w:hAnsi="Arial" w:cs="Arial"/>
+          <w:sz w:val="28"/>
+          <w:szCs w:val="28"/>
+          <w:lang w:val="en-US"/>
+        </w:rPr>
+        <w:t>)</w:t>
       </w:r>
       <w:r>
         <w:rPr>
@@ -731,14 +826,36 @@
           <w:lang w:val="en-US"/>
         </w:rPr>
       </w:pPr>
-      <w:r>
-        <w:rPr>
-          <w:rFonts w:ascii="Arial" w:hAnsi="Arial" w:cs="Arial"/>
-          <w:sz w:val="28"/>
-          <w:szCs w:val="28"/>
-          <w:lang w:val="en-US"/>
-        </w:rPr>
-        <w:t>moveRight()</w:t>
+      <w:proofErr w:type="spellStart"/>
+      <w:proofErr w:type="gramStart"/>
+      <w:r>
+        <w:rPr>
+          <w:rFonts w:ascii="Arial" w:hAnsi="Arial" w:cs="Arial"/>
+          <w:sz w:val="28"/>
+          <w:szCs w:val="28"/>
+          <w:lang w:val="en-US"/>
+        </w:rPr>
+        <w:t>moveRight</w:t>
+      </w:r>
+      <w:proofErr w:type="spellEnd"/>
+      <w:r>
+        <w:rPr>
+          <w:rFonts w:ascii="Arial" w:hAnsi="Arial" w:cs="Arial"/>
+          <w:sz w:val="28"/>
+          <w:szCs w:val="28"/>
+          <w:lang w:val="en-US"/>
+        </w:rPr>
+        <w:t>(</w:t>
+      </w:r>
+      <w:proofErr w:type="gramEnd"/>
+      <w:r>
+        <w:rPr>
+          <w:rFonts w:ascii="Arial" w:hAnsi="Arial" w:cs="Arial"/>
+          <w:sz w:val="28"/>
+          <w:szCs w:val="28"/>
+          <w:lang w:val="en-US"/>
+        </w:rPr>
+        <w:t>)</w:t>
       </w:r>
       <w:r>
         <w:rPr>
@@ -764,14 +881,25 @@
           <w:lang w:val="en-US"/>
         </w:rPr>
       </w:pPr>
-      <w:r>
-        <w:rPr>
-          <w:rFonts w:ascii="Arial" w:hAnsi="Arial" w:cs="Arial"/>
-          <w:sz w:val="28"/>
-          <w:szCs w:val="28"/>
-          <w:lang w:val="en-US"/>
-        </w:rPr>
-        <w:t>draw()</w:t>
+      <w:proofErr w:type="gramStart"/>
+      <w:r>
+        <w:rPr>
+          <w:rFonts w:ascii="Arial" w:hAnsi="Arial" w:cs="Arial"/>
+          <w:sz w:val="28"/>
+          <w:szCs w:val="28"/>
+          <w:lang w:val="en-US"/>
+        </w:rPr>
+        <w:t>draw(</w:t>
+      </w:r>
+      <w:proofErr w:type="gramEnd"/>
+      <w:r>
+        <w:rPr>
+          <w:rFonts w:ascii="Arial" w:hAnsi="Arial" w:cs="Arial"/>
+          <w:sz w:val="28"/>
+          <w:szCs w:val="28"/>
+          <w:lang w:val="en-US"/>
+        </w:rPr>
+        <w:t>)</w:t>
       </w:r>
       <w:r>
         <w:rPr>
@@ -967,14 +1095,36 @@
           <w:lang w:val="en-US"/>
         </w:rPr>
       </w:pPr>
-      <w:r>
-        <w:rPr>
-          <w:rFonts w:ascii="Arial" w:hAnsi="Arial" w:cs="Arial"/>
-          <w:sz w:val="28"/>
-          <w:szCs w:val="28"/>
-          <w:lang w:val="en-US"/>
-        </w:rPr>
-        <w:t>isHit()</w:t>
+      <w:proofErr w:type="spellStart"/>
+      <w:proofErr w:type="gramStart"/>
+      <w:r>
+        <w:rPr>
+          <w:rFonts w:ascii="Arial" w:hAnsi="Arial" w:cs="Arial"/>
+          <w:sz w:val="28"/>
+          <w:szCs w:val="28"/>
+          <w:lang w:val="en-US"/>
+        </w:rPr>
+        <w:t>isHit</w:t>
+      </w:r>
+      <w:proofErr w:type="spellEnd"/>
+      <w:r>
+        <w:rPr>
+          <w:rFonts w:ascii="Arial" w:hAnsi="Arial" w:cs="Arial"/>
+          <w:sz w:val="28"/>
+          <w:szCs w:val="28"/>
+          <w:lang w:val="en-US"/>
+        </w:rPr>
+        <w:t>(</w:t>
+      </w:r>
+      <w:proofErr w:type="gramEnd"/>
+      <w:r>
+        <w:rPr>
+          <w:rFonts w:ascii="Arial" w:hAnsi="Arial" w:cs="Arial"/>
+          <w:sz w:val="28"/>
+          <w:szCs w:val="28"/>
+          <w:lang w:val="en-US"/>
+        </w:rPr>
+        <w:t>)</w:t>
       </w:r>
       <w:r>
         <w:rPr>
@@ -1000,14 +1150,25 @@
           <w:lang w:val="en-US"/>
         </w:rPr>
       </w:pPr>
-      <w:r>
-        <w:rPr>
-          <w:rFonts w:ascii="Arial" w:hAnsi="Arial" w:cs="Arial"/>
-          <w:sz w:val="28"/>
-          <w:szCs w:val="28"/>
-          <w:lang w:val="en-US"/>
-        </w:rPr>
-        <w:t>move()</w:t>
+      <w:proofErr w:type="gramStart"/>
+      <w:r>
+        <w:rPr>
+          <w:rFonts w:ascii="Arial" w:hAnsi="Arial" w:cs="Arial"/>
+          <w:sz w:val="28"/>
+          <w:szCs w:val="28"/>
+          <w:lang w:val="en-US"/>
+        </w:rPr>
+        <w:t>move(</w:t>
+      </w:r>
+      <w:proofErr w:type="gramEnd"/>
+      <w:r>
+        <w:rPr>
+          <w:rFonts w:ascii="Arial" w:hAnsi="Arial" w:cs="Arial"/>
+          <w:sz w:val="28"/>
+          <w:szCs w:val="28"/>
+          <w:lang w:val="en-US"/>
+        </w:rPr>
+        <w:t>)</w:t>
       </w:r>
       <w:r>
         <w:rPr>
@@ -1033,14 +1194,25 @@
           <w:lang w:val="en-US"/>
         </w:rPr>
       </w:pPr>
-      <w:r>
-        <w:rPr>
-          <w:rFonts w:ascii="Arial" w:hAnsi="Arial" w:cs="Arial"/>
-          <w:sz w:val="28"/>
-          <w:szCs w:val="28"/>
-          <w:lang w:val="en-US"/>
-        </w:rPr>
-        <w:t>draw()</w:t>
+      <w:proofErr w:type="gramStart"/>
+      <w:r>
+        <w:rPr>
+          <w:rFonts w:ascii="Arial" w:hAnsi="Arial" w:cs="Arial"/>
+          <w:sz w:val="28"/>
+          <w:szCs w:val="28"/>
+          <w:lang w:val="en-US"/>
+        </w:rPr>
+        <w:t>draw(</w:t>
+      </w:r>
+      <w:proofErr w:type="gramEnd"/>
+      <w:r>
+        <w:rPr>
+          <w:rFonts w:ascii="Arial" w:hAnsi="Arial" w:cs="Arial"/>
+          <w:sz w:val="28"/>
+          <w:szCs w:val="28"/>
+          <w:lang w:val="en-US"/>
+        </w:rPr>
+        <w:t>)</w:t>
       </w:r>
     </w:p>
     <w:p>
@@ -1057,14 +1229,36 @@
           <w:lang w:val="en-US"/>
         </w:rPr>
       </w:pPr>
-      <w:r>
-        <w:rPr>
-          <w:rFonts w:ascii="Arial" w:hAnsi="Arial" w:cs="Arial"/>
-          <w:sz w:val="28"/>
-          <w:szCs w:val="28"/>
-          <w:lang w:val="en-US"/>
-        </w:rPr>
-        <w:t>randomColor()</w:t>
+      <w:proofErr w:type="spellStart"/>
+      <w:proofErr w:type="gramStart"/>
+      <w:r>
+        <w:rPr>
+          <w:rFonts w:ascii="Arial" w:hAnsi="Arial" w:cs="Arial"/>
+          <w:sz w:val="28"/>
+          <w:szCs w:val="28"/>
+          <w:lang w:val="en-US"/>
+        </w:rPr>
+        <w:t>randomColor</w:t>
+      </w:r>
+      <w:proofErr w:type="spellEnd"/>
+      <w:r>
+        <w:rPr>
+          <w:rFonts w:ascii="Arial" w:hAnsi="Arial" w:cs="Arial"/>
+          <w:sz w:val="28"/>
+          <w:szCs w:val="28"/>
+          <w:lang w:val="en-US"/>
+        </w:rPr>
+        <w:t>(</w:t>
+      </w:r>
+      <w:proofErr w:type="gramEnd"/>
+      <w:r>
+        <w:rPr>
+          <w:rFonts w:ascii="Arial" w:hAnsi="Arial" w:cs="Arial"/>
+          <w:sz w:val="28"/>
+          <w:szCs w:val="28"/>
+          <w:lang w:val="en-US"/>
+        </w:rPr>
+        <w:t>)</w:t>
       </w:r>
     </w:p>
     <w:p>
@@ -1117,14 +1311,25 @@
           <w:lang w:val="en-US"/>
         </w:rPr>
       </w:pPr>
-      <w:r>
-        <w:rPr>
-          <w:rFonts w:ascii="Arial" w:hAnsi="Arial" w:cs="Arial"/>
-          <w:sz w:val="28"/>
-          <w:szCs w:val="28"/>
-          <w:lang w:val="en-US"/>
-        </w:rPr>
-        <w:t>Attributs of the Game</w:t>
+      <w:proofErr w:type="spellStart"/>
+      <w:r>
+        <w:rPr>
+          <w:rFonts w:ascii="Arial" w:hAnsi="Arial" w:cs="Arial"/>
+          <w:sz w:val="28"/>
+          <w:szCs w:val="28"/>
+          <w:lang w:val="en-US"/>
+        </w:rPr>
+        <w:t>Attributs</w:t>
+      </w:r>
+      <w:proofErr w:type="spellEnd"/>
+      <w:r>
+        <w:rPr>
+          <w:rFonts w:ascii="Arial" w:hAnsi="Arial" w:cs="Arial"/>
+          <w:sz w:val="28"/>
+          <w:szCs w:val="28"/>
+          <w:lang w:val="en-US"/>
+        </w:rPr>
+        <w:t xml:space="preserve"> of the Game</w:t>
       </w:r>
     </w:p>
     <w:p>
@@ -1141,15 +1346,37 @@
           <w:lang w:val="en-US"/>
         </w:rPr>
       </w:pPr>
-      <w:r>
-        <w:rPr>
-          <w:rFonts w:ascii="Arial" w:hAnsi="Arial" w:cs="Arial"/>
-          <w:sz w:val="28"/>
-          <w:szCs w:val="28"/>
-          <w:lang w:val="en-US"/>
-        </w:rPr>
-        <w:t>gameWidth, gameHeight</w:t>
-      </w:r>
+      <w:proofErr w:type="spellStart"/>
+      <w:r>
+        <w:rPr>
+          <w:rFonts w:ascii="Arial" w:hAnsi="Arial" w:cs="Arial"/>
+          <w:sz w:val="28"/>
+          <w:szCs w:val="28"/>
+          <w:lang w:val="en-US"/>
+        </w:rPr>
+        <w:t>gameWidth</w:t>
+      </w:r>
+      <w:proofErr w:type="spellEnd"/>
+      <w:r>
+        <w:rPr>
+          <w:rFonts w:ascii="Arial" w:hAnsi="Arial" w:cs="Arial"/>
+          <w:sz w:val="28"/>
+          <w:szCs w:val="28"/>
+          <w:lang w:val="en-US"/>
+        </w:rPr>
+        <w:t xml:space="preserve">, </w:t>
+      </w:r>
+      <w:proofErr w:type="spellStart"/>
+      <w:r>
+        <w:rPr>
+          <w:rFonts w:ascii="Arial" w:hAnsi="Arial" w:cs="Arial"/>
+          <w:sz w:val="28"/>
+          <w:szCs w:val="28"/>
+          <w:lang w:val="en-US"/>
+        </w:rPr>
+        <w:t>gameHeight</w:t>
+      </w:r>
+      <w:proofErr w:type="spellEnd"/>
     </w:p>
     <w:p>
       <w:pPr>
@@ -1172,8 +1399,39 @@
           <w:szCs w:val="28"/>
           <w:lang w:val="en-US"/>
         </w:rPr>
-        <w:t>Ball ball, Circle circle</w:t>
-      </w:r>
+        <w:t xml:space="preserve">Ball </w:t>
+      </w:r>
+      <w:proofErr w:type="spellStart"/>
+      <w:r>
+        <w:rPr>
+          <w:rFonts w:ascii="Arial" w:hAnsi="Arial" w:cs="Arial"/>
+          <w:sz w:val="28"/>
+          <w:szCs w:val="28"/>
+          <w:lang w:val="en-US"/>
+        </w:rPr>
+        <w:t>ball</w:t>
+      </w:r>
+      <w:proofErr w:type="spellEnd"/>
+      <w:r>
+        <w:rPr>
+          <w:rFonts w:ascii="Arial" w:hAnsi="Arial" w:cs="Arial"/>
+          <w:sz w:val="28"/>
+          <w:szCs w:val="28"/>
+          <w:lang w:val="en-US"/>
+        </w:rPr>
+        <w:t xml:space="preserve">, Circle </w:t>
+      </w:r>
+      <w:proofErr w:type="spellStart"/>
+      <w:r>
+        <w:rPr>
+          <w:rFonts w:ascii="Arial" w:hAnsi="Arial" w:cs="Arial"/>
+          <w:sz w:val="28"/>
+          <w:szCs w:val="28"/>
+          <w:lang w:val="en-US"/>
+        </w:rPr>
+        <w:t>circle</w:t>
+      </w:r>
+      <w:proofErr w:type="spellEnd"/>
     </w:p>
     <w:p>
       <w:pPr>
@@ -1189,6 +1447,7 @@
           <w:lang w:val="en-US"/>
         </w:rPr>
       </w:pPr>
+      <w:proofErr w:type="spellStart"/>
       <w:r>
         <w:rPr>
           <w:rFonts w:ascii="Arial" w:hAnsi="Arial" w:cs="Arial"/>
@@ -1198,6 +1457,7 @@
         </w:rPr>
         <w:t>isGameOver</w:t>
       </w:r>
+      <w:proofErr w:type="spellEnd"/>
     </w:p>
     <w:p>
       <w:pPr>
@@ -1237,14 +1497,25 @@
           <w:lang w:val="en-US"/>
         </w:rPr>
       </w:pPr>
-      <w:r>
-        <w:rPr>
-          <w:rFonts w:ascii="Arial" w:hAnsi="Arial" w:cs="Arial"/>
-          <w:sz w:val="28"/>
-          <w:szCs w:val="28"/>
-          <w:lang w:val="en-US"/>
-        </w:rPr>
-        <w:t>Game()</w:t>
+      <w:proofErr w:type="gramStart"/>
+      <w:r>
+        <w:rPr>
+          <w:rFonts w:ascii="Arial" w:hAnsi="Arial" w:cs="Arial"/>
+          <w:sz w:val="28"/>
+          <w:szCs w:val="28"/>
+          <w:lang w:val="en-US"/>
+        </w:rPr>
+        <w:t>Game(</w:t>
+      </w:r>
+      <w:proofErr w:type="gramEnd"/>
+      <w:r>
+        <w:rPr>
+          <w:rFonts w:ascii="Arial" w:hAnsi="Arial" w:cs="Arial"/>
+          <w:sz w:val="28"/>
+          <w:szCs w:val="28"/>
+          <w:lang w:val="en-US"/>
+        </w:rPr>
+        <w:t>)</w:t>
       </w:r>
     </w:p>
     <w:p>
@@ -1261,14 +1532,25 @@
           <w:lang w:val="en-US"/>
         </w:rPr>
       </w:pPr>
-      <w:r>
-        <w:rPr>
-          <w:rFonts w:ascii="Arial" w:hAnsi="Arial" w:cs="Arial"/>
-          <w:sz w:val="28"/>
-          <w:szCs w:val="28"/>
-          <w:lang w:val="en-US"/>
-        </w:rPr>
-        <w:t>start()</w:t>
+      <w:proofErr w:type="gramStart"/>
+      <w:r>
+        <w:rPr>
+          <w:rFonts w:ascii="Arial" w:hAnsi="Arial" w:cs="Arial"/>
+          <w:sz w:val="28"/>
+          <w:szCs w:val="28"/>
+          <w:lang w:val="en-US"/>
+        </w:rPr>
+        <w:t>start(</w:t>
+      </w:r>
+      <w:proofErr w:type="gramEnd"/>
+      <w:r>
+        <w:rPr>
+          <w:rFonts w:ascii="Arial" w:hAnsi="Arial" w:cs="Arial"/>
+          <w:sz w:val="28"/>
+          <w:szCs w:val="28"/>
+          <w:lang w:val="en-US"/>
+        </w:rPr>
+        <w:t>)</w:t>
       </w:r>
     </w:p>
     <w:p>
@@ -1285,14 +1567,25 @@
           <w:lang w:val="en-US"/>
         </w:rPr>
       </w:pPr>
-      <w:r>
-        <w:rPr>
-          <w:rFonts w:ascii="Arial" w:hAnsi="Arial" w:cs="Arial"/>
-          <w:sz w:val="28"/>
-          <w:szCs w:val="28"/>
-          <w:lang w:val="en-US"/>
-        </w:rPr>
-        <w:t>move()</w:t>
+      <w:proofErr w:type="gramStart"/>
+      <w:r>
+        <w:rPr>
+          <w:rFonts w:ascii="Arial" w:hAnsi="Arial" w:cs="Arial"/>
+          <w:sz w:val="28"/>
+          <w:szCs w:val="28"/>
+          <w:lang w:val="en-US"/>
+        </w:rPr>
+        <w:t>move(</w:t>
+      </w:r>
+      <w:proofErr w:type="gramEnd"/>
+      <w:r>
+        <w:rPr>
+          <w:rFonts w:ascii="Arial" w:hAnsi="Arial" w:cs="Arial"/>
+          <w:sz w:val="28"/>
+          <w:szCs w:val="28"/>
+          <w:lang w:val="en-US"/>
+        </w:rPr>
+        <w:t>)</w:t>
       </w:r>
     </w:p>
     <w:p>
@@ -1309,14 +1602,36 @@
           <w:lang w:val="en-US"/>
         </w:rPr>
       </w:pPr>
-      <w:r>
-        <w:rPr>
-          <w:rFonts w:ascii="Arial" w:hAnsi="Arial" w:cs="Arial"/>
-          <w:sz w:val="28"/>
-          <w:szCs w:val="28"/>
-          <w:lang w:val="en-US"/>
-        </w:rPr>
-        <w:t>isGameOver()</w:t>
+      <w:proofErr w:type="spellStart"/>
+      <w:proofErr w:type="gramStart"/>
+      <w:r>
+        <w:rPr>
+          <w:rFonts w:ascii="Arial" w:hAnsi="Arial" w:cs="Arial"/>
+          <w:sz w:val="28"/>
+          <w:szCs w:val="28"/>
+          <w:lang w:val="en-US"/>
+        </w:rPr>
+        <w:t>isGameOver</w:t>
+      </w:r>
+      <w:proofErr w:type="spellEnd"/>
+      <w:r>
+        <w:rPr>
+          <w:rFonts w:ascii="Arial" w:hAnsi="Arial" w:cs="Arial"/>
+          <w:sz w:val="28"/>
+          <w:szCs w:val="28"/>
+          <w:lang w:val="en-US"/>
+        </w:rPr>
+        <w:t>(</w:t>
+      </w:r>
+      <w:proofErr w:type="gramEnd"/>
+      <w:r>
+        <w:rPr>
+          <w:rFonts w:ascii="Arial" w:hAnsi="Arial" w:cs="Arial"/>
+          <w:sz w:val="28"/>
+          <w:szCs w:val="28"/>
+          <w:lang w:val="en-US"/>
+        </w:rPr>
+        <w:t>)</w:t>
       </w:r>
     </w:p>
     <w:p>
@@ -1333,14 +1648,25 @@
           <w:lang w:val="en-US"/>
         </w:rPr>
       </w:pPr>
-      <w:r>
-        <w:rPr>
-          <w:rFonts w:ascii="Arial" w:hAnsi="Arial" w:cs="Arial"/>
-          <w:sz w:val="28"/>
-          <w:szCs w:val="28"/>
-          <w:lang w:val="en-US"/>
-        </w:rPr>
-        <w:t>draw()</w:t>
+      <w:proofErr w:type="gramStart"/>
+      <w:r>
+        <w:rPr>
+          <w:rFonts w:ascii="Arial" w:hAnsi="Arial" w:cs="Arial"/>
+          <w:sz w:val="28"/>
+          <w:szCs w:val="28"/>
+          <w:lang w:val="en-US"/>
+        </w:rPr>
+        <w:t>draw(</w:t>
+      </w:r>
+      <w:proofErr w:type="gramEnd"/>
+      <w:r>
+        <w:rPr>
+          <w:rFonts w:ascii="Arial" w:hAnsi="Arial" w:cs="Arial"/>
+          <w:sz w:val="28"/>
+          <w:szCs w:val="28"/>
+          <w:lang w:val="en-US"/>
+        </w:rPr>
+        <w:t>)</w:t>
       </w:r>
     </w:p>
     <w:p>
@@ -1375,8 +1701,19 @@
           <w:szCs w:val="28"/>
           <w:lang w:val="en-US"/>
         </w:rPr>
-        <w:t>Class MainFrame</w:t>
-      </w:r>
+        <w:t xml:space="preserve">Class </w:t>
+      </w:r>
+      <w:proofErr w:type="spellStart"/>
+      <w:r>
+        <w:rPr>
+          <w:rFonts w:ascii="Arial" w:hAnsi="Arial" w:cs="Arial"/>
+          <w:sz w:val="28"/>
+          <w:szCs w:val="28"/>
+          <w:lang w:val="en-US"/>
+        </w:rPr>
+        <w:t>MainFrame</w:t>
+      </w:r>
+      <w:proofErr w:type="spellEnd"/>
     </w:p>
     <w:p>
       <w:pPr>
@@ -1410,7 +1747,17 @@
           <w:szCs w:val="28"/>
           <w:lang w:val="en-US"/>
         </w:rPr>
-        <w:t>Class DrawPane</w:t>
+        <w:t xml:space="preserve">Class </w:t>
+      </w:r>
+      <w:proofErr w:type="spellStart"/>
+      <w:r>
+        <w:rPr>
+          <w:rFonts w:ascii="Arial" w:hAnsi="Arial" w:cs="Arial"/>
+          <w:sz w:val="28"/>
+          <w:szCs w:val="28"/>
+          <w:lang w:val="en-US"/>
+        </w:rPr>
+        <w:t>DrawPane</w:t>
       </w:r>
       <w:r>
         <w:rPr>
@@ -1421,6 +1768,7 @@
         </w:rPr>
         <w:t>l</w:t>
       </w:r>
+      <w:proofErr w:type="spellEnd"/>
     </w:p>
     <w:p>
       <w:pPr>
@@ -1678,6 +2026,7 @@
                 <w:lang w:val="en-US"/>
               </w:rPr>
             </w:pPr>
+            <w:proofErr w:type="spellStart"/>
             <w:r>
               <w:rPr>
                 <w:rFonts w:ascii="Arial" w:hAnsi="Arial" w:cs="Arial"/>
@@ -1689,14 +2038,11 @@
               </w:rPr>
               <w:t>Scoresystem</w:t>
             </w:r>
+            <w:proofErr w:type="spellEnd"/>
           </w:p>
           <w:p>
             <w:pPr>
-              <w:pStyle w:val="Listenabsatz"/>
-              <w:numPr>
-                <w:ilvl w:val="0"/>
-                <w:numId w:val="4"/>
-              </w:numPr>
+              <w:ind w:left="360"/>
               <w:rPr>
                 <w:rFonts w:ascii="Arial" w:hAnsi="Arial" w:cs="Arial"/>
                 <w:b/>
@@ -1706,17 +2052,6 @@
                 <w:lang w:val="en-US"/>
               </w:rPr>
             </w:pPr>
-            <w:r>
-              <w:rPr>
-                <w:rFonts w:ascii="Arial" w:hAnsi="Arial" w:cs="Arial"/>
-                <w:b/>
-                <w:bCs/>
-                <w:sz w:val="28"/>
-                <w:szCs w:val="28"/>
-                <w:lang w:val="en-US"/>
-              </w:rPr>
-              <w:t>isGameOver()</w:t>
-            </w:r>
           </w:p>
         </w:tc>
         <w:tc>
@@ -1727,6 +2062,7 @@
             <w:pPr>
               <w:pStyle w:val="Listenabsatz"/>
               <w:ind w:left="0"/>
+              <w:jc w:val="center"/>
               <w:rPr>
                 <w:rFonts w:ascii="Arial" w:hAnsi="Arial" w:cs="Arial"/>
                 <w:b/>
@@ -1736,6 +2072,71 @@
                 <w:lang w:val="en-US"/>
               </w:rPr>
             </w:pPr>
+            <w:r>
+              <w:rPr>
+                <w:rFonts w:ascii="Arial" w:hAnsi="Arial" w:cs="Arial"/>
+                <w:b/>
+                <w:bCs/>
+                <w:sz w:val="28"/>
+                <w:szCs w:val="28"/>
+                <w:lang w:val="en-US"/>
+              </w:rPr>
+              <w:t>Class Game:</w:t>
+            </w:r>
+          </w:p>
+          <w:p>
+            <w:pPr>
+              <w:pStyle w:val="Listenabsatz"/>
+              <w:numPr>
+                <w:ilvl w:val="0"/>
+                <w:numId w:val="4"/>
+              </w:numPr>
+              <w:rPr>
+                <w:rFonts w:ascii="Arial" w:hAnsi="Arial" w:cs="Arial"/>
+                <w:b/>
+                <w:bCs/>
+                <w:sz w:val="28"/>
+                <w:szCs w:val="28"/>
+                <w:lang w:val="en-US"/>
+              </w:rPr>
+            </w:pPr>
+            <w:proofErr w:type="spellStart"/>
+            <w:proofErr w:type="gramStart"/>
+            <w:r>
+              <w:rPr>
+                <w:rFonts w:ascii="Arial" w:hAnsi="Arial" w:cs="Arial"/>
+                <w:b/>
+                <w:bCs/>
+                <w:sz w:val="28"/>
+                <w:szCs w:val="28"/>
+                <w:lang w:val="en-US"/>
+              </w:rPr>
+              <w:t>isGameOver</w:t>
+            </w:r>
+            <w:proofErr w:type="spellEnd"/>
+            <w:r>
+              <w:rPr>
+                <w:rFonts w:ascii="Arial" w:hAnsi="Arial" w:cs="Arial"/>
+                <w:b/>
+                <w:bCs/>
+                <w:sz w:val="28"/>
+                <w:szCs w:val="28"/>
+                <w:lang w:val="en-US"/>
+              </w:rPr>
+              <w:t>(</w:t>
+            </w:r>
+            <w:proofErr w:type="gramEnd"/>
+            <w:r>
+              <w:rPr>
+                <w:rFonts w:ascii="Arial" w:hAnsi="Arial" w:cs="Arial"/>
+                <w:b/>
+                <w:bCs/>
+                <w:sz w:val="28"/>
+                <w:szCs w:val="28"/>
+                <w:lang w:val="en-US"/>
+              </w:rPr>
+              <w:t>)</w:t>
+            </w:r>
           </w:p>
         </w:tc>
       </w:tr>
@@ -1816,8 +2217,45 @@
                 <w:szCs w:val="28"/>
                 <w:lang w:val="en-US"/>
               </w:rPr>
-              <w:t>right Ball color(random)</w:t>
+              <w:t xml:space="preserve">random </w:t>
             </w:r>
+            <w:proofErr w:type="spellStart"/>
+            <w:r>
+              <w:rPr>
+                <w:rFonts w:ascii="Arial" w:hAnsi="Arial" w:cs="Arial"/>
+                <w:b/>
+                <w:bCs/>
+                <w:sz w:val="28"/>
+                <w:szCs w:val="28"/>
+                <w:lang w:val="en-US"/>
+              </w:rPr>
+              <w:t>xDir</w:t>
+            </w:r>
+            <w:proofErr w:type="spellEnd"/>
+            <w:r>
+              <w:rPr>
+                <w:rFonts w:ascii="Arial" w:hAnsi="Arial" w:cs="Arial"/>
+                <w:b/>
+                <w:bCs/>
+                <w:sz w:val="28"/>
+                <w:szCs w:val="28"/>
+                <w:lang w:val="en-US"/>
+              </w:rPr>
+              <w:t xml:space="preserve">, </w:t>
+            </w:r>
+            <w:proofErr w:type="spellStart"/>
+            <w:r>
+              <w:rPr>
+                <w:rFonts w:ascii="Arial" w:hAnsi="Arial" w:cs="Arial"/>
+                <w:b/>
+                <w:bCs/>
+                <w:sz w:val="28"/>
+                <w:szCs w:val="28"/>
+                <w:lang w:val="en-US"/>
+              </w:rPr>
+              <w:t>yDir</w:t>
+            </w:r>
+            <w:proofErr w:type="spellEnd"/>
           </w:p>
         </w:tc>
         <w:tc>
@@ -1876,6 +2314,34 @@
                 <w:lang w:val="en-US"/>
               </w:rPr>
               <w:t>Collision</w:t>
+            </w:r>
+          </w:p>
+          <w:p>
+            <w:pPr>
+              <w:pStyle w:val="Listenabsatz"/>
+              <w:numPr>
+                <w:ilvl w:val="0"/>
+                <w:numId w:val="4"/>
+              </w:numPr>
+              <w:rPr>
+                <w:rFonts w:ascii="Arial" w:hAnsi="Arial" w:cs="Arial"/>
+                <w:b/>
+                <w:bCs/>
+                <w:sz w:val="28"/>
+                <w:szCs w:val="28"/>
+                <w:lang w:val="en-US"/>
+              </w:rPr>
+            </w:pPr>
+            <w:r>
+              <w:rPr>
+                <w:rFonts w:ascii="Arial" w:hAnsi="Arial" w:cs="Arial"/>
+                <w:b/>
+                <w:bCs/>
+                <w:sz w:val="28"/>
+                <w:szCs w:val="28"/>
+                <w:lang w:val="en-US"/>
+              </w:rPr>
+              <w:t>right Ball color(random)</w:t>
             </w:r>
           </w:p>
         </w:tc>
@@ -2016,6 +2482,7 @@
                 <w:lang w:val="en-US"/>
               </w:rPr>
             </w:pPr>
+            <w:proofErr w:type="spellStart"/>
             <w:r>
               <w:rPr>
                 <w:rFonts w:ascii="Arial" w:hAnsi="Arial" w:cs="Arial"/>
@@ -2027,6 +2494,7 @@
               </w:rPr>
               <w:t>DrawPanel</w:t>
             </w:r>
+            <w:proofErr w:type="spellEnd"/>
           </w:p>
         </w:tc>
       </w:tr>
@@ -2061,8 +2529,6 @@
           <w:p>
             <w:pPr>
               <w:pStyle w:val="Listenabsatz"/>
-              <w:ind w:left="0"/>
-              <w:jc w:val="center"/>
               <w:rPr>
                 <w:rFonts w:ascii="Arial" w:hAnsi="Arial" w:cs="Arial"/>
                 <w:b/>
@@ -2072,46 +2538,6 @@
                 <w:lang w:val="en-US"/>
               </w:rPr>
             </w:pPr>
-            <w:r>
-              <w:rPr>
-                <w:rFonts w:ascii="Arial" w:hAnsi="Arial" w:cs="Arial"/>
-                <w:b/>
-                <w:bCs/>
-                <w:sz w:val="28"/>
-                <w:szCs w:val="28"/>
-                <w:lang w:val="en-US"/>
-              </w:rPr>
-              <w:t>MainFrame</w:t>
-            </w:r>
-          </w:p>
-          <w:p>
-            <w:pPr>
-              <w:pStyle w:val="Listenabsatz"/>
-              <w:numPr>
-                <w:ilvl w:val="0"/>
-                <w:numId w:val="4"/>
-              </w:numPr>
-              <w:jc w:val="center"/>
-              <w:rPr>
-                <w:rFonts w:ascii="Arial" w:hAnsi="Arial" w:cs="Arial"/>
-                <w:b/>
-                <w:bCs/>
-                <w:sz w:val="28"/>
-                <w:szCs w:val="28"/>
-                <w:lang w:val="en-US"/>
-              </w:rPr>
-            </w:pPr>
-            <w:r>
-              <w:rPr>
-                <w:rFonts w:ascii="Arial" w:hAnsi="Arial" w:cs="Arial"/>
-                <w:b/>
-                <w:bCs/>
-                <w:sz w:val="28"/>
-                <w:szCs w:val="28"/>
-                <w:lang w:val="en-US"/>
-              </w:rPr>
-              <w:t>Game Over Scale</w:t>
-            </w:r>
           </w:p>
         </w:tc>
         <w:tc>
@@ -2121,6 +2547,36 @@
           <w:p>
             <w:pPr>
               <w:pStyle w:val="Listenabsatz"/>
+              <w:numPr>
+                <w:ilvl w:val="0"/>
+                <w:numId w:val="4"/>
+              </w:numPr>
+              <w:rPr>
+                <w:rFonts w:ascii="Arial" w:hAnsi="Arial" w:cs="Arial"/>
+                <w:b/>
+                <w:bCs/>
+                <w:sz w:val="28"/>
+                <w:szCs w:val="28"/>
+                <w:lang w:val="en-US"/>
+              </w:rPr>
+            </w:pPr>
+            <w:proofErr w:type="spellStart"/>
+            <w:r>
+              <w:rPr>
+                <w:rFonts w:ascii="Arial" w:hAnsi="Arial" w:cs="Arial"/>
+                <w:b/>
+                <w:bCs/>
+                <w:sz w:val="28"/>
+                <w:szCs w:val="28"/>
+                <w:lang w:val="en-US"/>
+              </w:rPr>
+              <w:t>MainFrame</w:t>
+            </w:r>
+            <w:proofErr w:type="spellEnd"/>
+          </w:p>
+          <w:p>
+            <w:pPr>
+              <w:pStyle w:val="Listenabsatz"/>
               <w:ind w:left="0"/>
               <w:jc w:val="center"/>
               <w:rPr>
@@ -2132,6 +2588,17 @@
                 <w:lang w:val="en-US"/>
               </w:rPr>
             </w:pPr>
+            <w:r>
+              <w:rPr>
+                <w:rFonts w:ascii="Arial" w:hAnsi="Arial" w:cs="Arial"/>
+                <w:b/>
+                <w:bCs/>
+                <w:sz w:val="28"/>
+                <w:szCs w:val="28"/>
+                <w:lang w:val="en-US"/>
+              </w:rPr>
+              <w:t>Game Over Scale</w:t>
+            </w:r>
           </w:p>
         </w:tc>
       </w:tr>
@@ -2389,7 +2856,7 @@
       <w:rPr>
         <w:noProof/>
       </w:rPr>
-      <w:t>23.05.2024</w:t>
+      <w:t>29.05.2024</w:t>
     </w:r>
     <w:r>
       <w:fldChar w:fldCharType="end"/>
@@ -4189,6 +4656,23 @@
 </file>
 
 <file path=customXml/item1.xml><?xml version="1.0" encoding="utf-8"?>
+<p:properties xmlns:p="http://schemas.microsoft.com/office/2006/metadata/properties" xmlns:xsi="http://www.w3.org/2001/XMLSchema-instance" xmlns:pc="http://schemas.microsoft.com/office/infopath/2007/PartnerControls">
+  <documentManagement>
+    <_activity xmlns="d6e8e40f-7d04-4bd3-afa0-5f49c3a3f7f2" xsi:nil="true"/>
+  </documentManagement>
+</p:properties>
+</file>
+
+<file path=customXml/item2.xml><?xml version="1.0" encoding="utf-8"?>
+<?mso-contentType ?>
+<FormTemplates xmlns="http://schemas.microsoft.com/sharepoint/v3/contenttype/forms">
+  <Display>DocumentLibraryForm</Display>
+  <Edit>DocumentLibraryForm</Edit>
+  <New>DocumentLibraryForm</New>
+</FormTemplates>
+</file>
+
+<file path=customXml/item3.xml><?xml version="1.0" encoding="utf-8"?>
 <ct:contentTypeSchema xmlns:ct="http://schemas.microsoft.com/office/2006/metadata/contentType" xmlns:ma="http://schemas.microsoft.com/office/2006/metadata/properties/metaAttributes" ct:_="" ma:_="" ma:contentTypeName="Document" ma:contentTypeID="0x0101008A8EFA7785B55543A9916270641FA81E" ma:contentTypeVersion="18" ma:contentTypeDescription="Create a new document." ma:contentTypeScope="" ma:versionID="9627b76c41009fe797dfe5222581f9b2">
   <xsd:schema xmlns:xsd="http://www.w3.org/2001/XMLSchema" xmlns:xs="http://www.w3.org/2001/XMLSchema" xmlns:p="http://schemas.microsoft.com/office/2006/metadata/properties" xmlns:ns3="a194d0fc-bacd-42ee-898b-d78d74af8e34" xmlns:ns4="d6e8e40f-7d04-4bd3-afa0-5f49c3a3f7f2" targetNamespace="http://schemas.microsoft.com/office/2006/metadata/properties" ma:root="true" ma:fieldsID="bf29621b50b0f549b4252cb85a0f9b8a" ns3:_="" ns4:_="">
     <xsd:import namespace="a194d0fc-bacd-42ee-898b-d78d74af8e34"/>
@@ -4441,24 +4925,25 @@
 </ct:contentTypeSchema>
 </file>
 
-<file path=customXml/item2.xml><?xml version="1.0" encoding="utf-8"?>
-<?mso-contentType ?>
-<FormTemplates xmlns="http://schemas.microsoft.com/sharepoint/v3/contenttype/forms">
-  <Display>DocumentLibraryForm</Display>
-  <Edit>DocumentLibraryForm</Edit>
-  <New>DocumentLibraryForm</New>
-</FormTemplates>
+<file path=customXml/itemProps1.xml><?xml version="1.0" encoding="utf-8"?>
+<ds:datastoreItem xmlns:ds="http://schemas.openxmlformats.org/officeDocument/2006/customXml" ds:itemID="{72496EA4-D9DD-48B7-BD5E-DC7C65D189AA}">
+  <ds:schemaRefs>
+    <ds:schemaRef ds:uri="http://schemas.microsoft.com/office/2006/metadata/properties"/>
+    <ds:schemaRef ds:uri="http://schemas.microsoft.com/office/infopath/2007/PartnerControls"/>
+    <ds:schemaRef ds:uri="d6e8e40f-7d04-4bd3-afa0-5f49c3a3f7f2"/>
+  </ds:schemaRefs>
+</ds:datastoreItem>
 </file>
 
-<file path=customXml/item3.xml><?xml version="1.0" encoding="utf-8"?>
-<p:properties xmlns:p="http://schemas.microsoft.com/office/2006/metadata/properties" xmlns:xsi="http://www.w3.org/2001/XMLSchema-instance" xmlns:pc="http://schemas.microsoft.com/office/infopath/2007/PartnerControls">
-  <documentManagement>
-    <_activity xmlns="d6e8e40f-7d04-4bd3-afa0-5f49c3a3f7f2" xsi:nil="true"/>
-  </documentManagement>
-</p:properties>
+<file path=customXml/itemProps2.xml><?xml version="1.0" encoding="utf-8"?>
+<ds:datastoreItem xmlns:ds="http://schemas.openxmlformats.org/officeDocument/2006/customXml" ds:itemID="{727539E7-58A5-445D-9842-CF293F4A7B05}">
+  <ds:schemaRefs>
+    <ds:schemaRef ds:uri="http://schemas.microsoft.com/sharepoint/v3/contenttype/forms"/>
+  </ds:schemaRefs>
+</ds:datastoreItem>
 </file>
 
-<file path=customXml/itemProps1.xml><?xml version="1.0" encoding="utf-8"?>
+<file path=customXml/itemProps3.xml><?xml version="1.0" encoding="utf-8"?>
 <ds:datastoreItem xmlns:ds="http://schemas.openxmlformats.org/officeDocument/2006/customXml" ds:itemID="{49BD819C-35A0-45A7-B121-648D2A88803B}">
   <ds:schemaRefs>
     <ds:schemaRef ds:uri="http://schemas.microsoft.com/office/2006/metadata/contentType"/>
@@ -4475,22 +4960,4 @@
     <ds:schemaRef ds:uri="http://schemas.microsoft.com/internal/obd"/>
   </ds:schemaRefs>
 </ds:datastoreItem>
-</file>
-
-<file path=customXml/itemProps2.xml><?xml version="1.0" encoding="utf-8"?>
-<ds:datastoreItem xmlns:ds="http://schemas.openxmlformats.org/officeDocument/2006/customXml" ds:itemID="{727539E7-58A5-445D-9842-CF293F4A7B05}">
-  <ds:schemaRefs>
-    <ds:schemaRef ds:uri="http://schemas.microsoft.com/sharepoint/v3/contenttype/forms"/>
-  </ds:schemaRefs>
-</ds:datastoreItem>
-</file>
-
-<file path=customXml/itemProps3.xml><?xml version="1.0" encoding="utf-8"?>
-<ds:datastoreItem xmlns:ds="http://schemas.openxmlformats.org/officeDocument/2006/customXml" ds:itemID="{72496EA4-D9DD-48B7-BD5E-DC7C65D189AA}">
-  <ds:schemaRefs>
-    <ds:schemaRef ds:uri="http://schemas.microsoft.com/office/2006/metadata/properties"/>
-    <ds:schemaRef ds:uri="http://schemas.microsoft.com/office/infopath/2007/PartnerControls"/>
-    <ds:schemaRef ds:uri="d6e8e40f-7d04-4bd3-afa0-5f49c3a3f7f2"/>
-  </ds:schemaRefs>
-</ds:datastoreItem>
 </file>
</xml_diff>